<commit_message>
Added the simulation data, parameters, and readme files from Chhaya
</commit_message>
<xml_diff>
--- a/BH_simulations/read_me_simulations.docx
+++ b/BH_simulations/read_me_simulations.docx
@@ -1,47 +1,26 @@
 
 <file path=word/document.xml><?xml version="1.0" encoding="utf-8"?>
-<w:document xmlns:r="http://schemas.openxmlformats.org/officeDocument/2006/relationships" xmlns:wp="http://schemas.openxmlformats.org/drawingml/2006/wordprocessingDrawing" xmlns:w="http://schemas.openxmlformats.org/wordprocessingml/2006/main" xmlns:w10="urn:schemas-microsoft-com:office:word" xmlns:w14="http://schemas.microsoft.com/office/word/2010/wordml" xmlns:wps="http://schemas.microsoft.com/office/word/2010/wordprocessingShape" xmlns:wpg="http://schemas.microsoft.com/office/word/2010/wordprocessingGroup" xmlns:mc="http://schemas.openxmlformats.org/markup-compatibility/2006" xmlns:v="urn:schemas-microsoft-com:vml" xmlns:o="urn:schemas-microsoft-com:office:office" xmlns:m="http://schemas.openxmlformats.org/officeDocument/2006/math" mc:Ignorable="w14">
+<w:document xmlns:wpc="http://schemas.microsoft.com/office/word/2010/wordprocessingCanvas" xmlns:cx="http://schemas.microsoft.com/office/drawing/2014/chartex" xmlns:cx1="http://schemas.microsoft.com/office/drawing/2015/9/8/chartex" xmlns:cx2="http://schemas.microsoft.com/office/drawing/2015/10/21/chartex" xmlns:cx3="http://schemas.microsoft.com/office/drawing/2016/5/9/chartex" xmlns:cx4="http://schemas.microsoft.com/office/drawing/2016/5/10/chartex" xmlns:cx5="http://schemas.microsoft.com/office/drawing/2016/5/11/chartex" xmlns:cx6="http://schemas.microsoft.com/office/drawing/2016/5/12/chartex" xmlns:cx7="http://schemas.microsoft.com/office/drawing/2016/5/13/chartex" xmlns:cx8="http://schemas.microsoft.com/office/drawing/2016/5/14/chartex" xmlns:mc="http://schemas.openxmlformats.org/markup-compatibility/2006" xmlns:aink="http://schemas.microsoft.com/office/drawing/2016/ink" xmlns:am3d="http://schemas.microsoft.com/office/drawing/2017/model3d" xmlns:o="urn:schemas-microsoft-com:office:office" xmlns:r="http://schemas.openxmlformats.org/officeDocument/2006/relationships" xmlns:m="http://schemas.openxmlformats.org/officeDocument/2006/math" xmlns:v="urn:schemas-microsoft-com:vml" xmlns:wp14="http://schemas.microsoft.com/office/word/2010/wordprocessingDrawing" xmlns:wp="http://schemas.openxmlformats.org/drawingml/2006/wordprocessingDrawing" xmlns:w10="urn:schemas-microsoft-com:office:word" xmlns:w="http://schemas.openxmlformats.org/wordprocessingml/2006/main" xmlns:w14="http://schemas.microsoft.com/office/word/2010/wordml" xmlns:w15="http://schemas.microsoft.com/office/word/2012/wordml" xmlns:w16cid="http://schemas.microsoft.com/office/word/2016/wordml/cid" xmlns:w16se="http://schemas.microsoft.com/office/word/2015/wordml/symex" xmlns:wpg="http://schemas.microsoft.com/office/word/2010/wordprocessingGroup" xmlns:wpi="http://schemas.microsoft.com/office/word/2010/wordprocessingInk" xmlns:wne="http://schemas.microsoft.com/office/word/2006/wordml" xmlns:wps="http://schemas.microsoft.com/office/word/2010/wordprocessingShape" mc:Ignorable="w14 w15 w16se w16cid wp14">
   <w:body>
     <w:p>
       <w:pPr>
         <w:pStyle w:val="Body"/>
-        <w:bidi w:val="0"/>
-      </w:pPr>
-      <w:r>
-        <w:rPr>
-          <w:rtl w:val="0"/>
-        </w:rPr>
-        <w:t xml:space="preserve">First set of Beverton-Holt simulations for testing sparse modeling code, generated via the </w:t>
-      </w:r>
-      <w:r>
-        <w:rPr>
-          <w:rtl w:val="0"/>
-        </w:rPr>
-        <w:t>“</w:t>
-      </w:r>
-      <w:r>
-        <w:rPr>
-          <w:rtl w:val="0"/>
-        </w:rPr>
-        <w:t>Linear response of lambda to environment</w:t>
-      </w:r>
-      <w:r>
-        <w:rPr>
-          <w:rtl w:val="0"/>
-        </w:rPr>
-        <w:t xml:space="preserve">” </w:t>
-      </w:r>
-      <w:r>
-        <w:rPr>
-          <w:rtl w:val="0"/>
-        </w:rPr>
-        <w:t xml:space="preserve">section in the included R code file. </w:t>
+      </w:pPr>
+      <w:r>
+        <w:t xml:space="preserve">First set of </w:t>
+      </w:r>
+      <w:proofErr w:type="spellStart"/>
+      <w:r>
+        <w:t>Beverton</w:t>
+      </w:r>
+      <w:proofErr w:type="spellEnd"/>
+      <w:r>
+        <w:t xml:space="preserve">-Holt simulations for testing sparse modeling code, generated via the “Linear response of lambda to environment” section in the included R code file. </w:t>
       </w:r>
     </w:p>
     <w:p>
       <w:pPr>
         <w:pStyle w:val="Body"/>
-        <w:bidi w:val="0"/>
       </w:pPr>
     </w:p>
     <w:p>
@@ -51,19 +30,29 @@
           <w:ilvl w:val="0"/>
           <w:numId w:val="2"/>
         </w:numPr>
-        <w:bidi w:val="0"/>
-      </w:pPr>
-      <w:r>
-        <w:rPr>
-          <w:rtl w:val="0"/>
-        </w:rPr>
-        <w:t xml:space="preserve">All these data are with 10 species and 50 plots (independent runs). </w:t>
+      </w:pPr>
+      <w:r>
+        <w:t>All these data are with 10 species and 50 plots (independent runs)</w:t>
+      </w:r>
+      <w:r>
+        <w:t xml:space="preserve"> for </w:t>
+      </w:r>
+      <w:r>
+        <w:t xml:space="preserve">simulations </w:t>
+      </w:r>
+      <w:r>
+        <w:t>1 and 2, and 200 plots for</w:t>
+      </w:r>
+      <w:r>
+        <w:t xml:space="preserve"> simulations</w:t>
+      </w:r>
+      <w:r>
+        <w:t xml:space="preserve"> 3 and 4</w:t>
       </w:r>
     </w:p>
     <w:p>
       <w:pPr>
         <w:pStyle w:val="Body"/>
-        <w:bidi w:val="0"/>
       </w:pPr>
     </w:p>
     <w:p>
@@ -73,16 +62,12 @@
           <w:ilvl w:val="0"/>
           <w:numId w:val="2"/>
         </w:numPr>
-        <w:bidi w:val="0"/>
-      </w:pPr>
-      <w:r>
-        <w:rPr>
-          <w:rtl w:val="0"/>
-        </w:rPr>
-        <w:t>Alphas are set at the beginning of each simulation and consistent for all 50 plots</w:t>
-      </w:r>
-      <w:r>
-        <w:br w:type="textWrapping"/>
+      </w:pPr>
+      <w:r>
+        <w:t>Alphas are set at the beginning of each simulation and consistent for all plots</w:t>
+      </w:r>
+      <w:r>
+        <w:br/>
       </w:r>
     </w:p>
     <w:p>
@@ -92,16 +77,12 @@
           <w:ilvl w:val="2"/>
           <w:numId w:val="2"/>
         </w:numPr>
-        <w:bidi w:val="0"/>
-      </w:pPr>
-      <w:r>
-        <w:rPr>
-          <w:rtl w:val="0"/>
-        </w:rPr>
+      </w:pPr>
+      <w:r>
         <w:t xml:space="preserve">Intraspecific alphas are always 0.01. </w:t>
       </w:r>
       <w:r>
-        <w:br w:type="textWrapping"/>
+        <w:br/>
       </w:r>
     </w:p>
     <w:p>
@@ -111,16 +92,28 @@
           <w:ilvl w:val="2"/>
           <w:numId w:val="2"/>
         </w:numPr>
-        <w:bidi w:val="0"/>
-      </w:pPr>
-      <w:r>
-        <w:rPr>
-          <w:rtl w:val="0"/>
-        </w:rPr>
-        <w:t xml:space="preserve">Generic competitors alphas are drawn from a normal distribution with a mean 0.001 and sd of 0.0003. </w:t>
-      </w:r>
-      <w:r>
-        <w:br w:type="textWrapping"/>
+      </w:pPr>
+      <w:r>
+        <w:t xml:space="preserve">Generic </w:t>
+      </w:r>
+      <w:proofErr w:type="gramStart"/>
+      <w:r>
+        <w:t>competitors</w:t>
+      </w:r>
+      <w:proofErr w:type="gramEnd"/>
+      <w:r>
+        <w:t xml:space="preserve"> alphas are drawn from a normal distribution with a mean 0.001 and </w:t>
+      </w:r>
+      <w:proofErr w:type="spellStart"/>
+      <w:r>
+        <w:t>sd</w:t>
+      </w:r>
+      <w:proofErr w:type="spellEnd"/>
+      <w:r>
+        <w:t xml:space="preserve"> of 0.0003. </w:t>
+      </w:r>
+      <w:r>
+        <w:br/>
       </w:r>
     </w:p>
     <w:p>
@@ -130,19 +123,30 @@
           <w:ilvl w:val="2"/>
           <w:numId w:val="2"/>
         </w:numPr>
-        <w:bidi w:val="0"/>
-      </w:pPr>
-      <w:r>
-        <w:rPr>
-          <w:rtl w:val="0"/>
-        </w:rPr>
-        <w:t xml:space="preserve">Non-generic competitors are chosen by a single draw from a poisson distribution with lambda of 2 to determine how many species should be non-generic, and then randomly selecting which ones those should be. For each of these species, a single draw from an exponential distribution with a rate of 0.5 determines what that non-generic competition term should be, this is multiplied with the generic draw (mean 0.001 sd 0.0003) for each pair of competitor-responders. </w:t>
+      </w:pPr>
+      <w:r>
+        <w:t xml:space="preserve">Non-generic competitors are chosen by a single draw from a </w:t>
+      </w:r>
+      <w:proofErr w:type="spellStart"/>
+      <w:r>
+        <w:t>poisson</w:t>
+      </w:r>
+      <w:proofErr w:type="spellEnd"/>
+      <w:r>
+        <w:t xml:space="preserve"> distribution with lambda of 2 to determine how many species should be non-generic, and then randomly selecting which ones those should be. For each of these species, a single draw from an exponential distribution with a rate of 0.5 determines what that non-generic competition term should be, this is multiplied with the generic draw (mean 0.001 </w:t>
+      </w:r>
+      <w:proofErr w:type="spellStart"/>
+      <w:r>
+        <w:t>sd</w:t>
+      </w:r>
+      <w:proofErr w:type="spellEnd"/>
+      <w:r>
+        <w:t xml:space="preserve"> 0.0003) for each pair of competitor-responders. </w:t>
       </w:r>
     </w:p>
     <w:p>
       <w:pPr>
         <w:pStyle w:val="Body"/>
-        <w:bidi w:val="0"/>
       </w:pPr>
     </w:p>
     <w:p>
@@ -152,19 +156,22 @@
           <w:ilvl w:val="0"/>
           <w:numId w:val="2"/>
         </w:numPr>
-        <w:bidi w:val="0"/>
-      </w:pPr>
-      <w:r>
-        <w:rPr>
-          <w:rtl w:val="0"/>
-        </w:rPr>
-        <w:t xml:space="preserve">Starting populations are drawn from a normal distribution with mean of 80 and sd of 100. Populations less than 0 are set to 0. Starting populations are drawn independently for each species and each plot. </w:t>
+      </w:pPr>
+      <w:r>
+        <w:t xml:space="preserve">Starting populations are drawn from a normal distribution with mean of 80 and </w:t>
+      </w:r>
+      <w:proofErr w:type="spellStart"/>
+      <w:r>
+        <w:t>sd</w:t>
+      </w:r>
+      <w:proofErr w:type="spellEnd"/>
+      <w:r>
+        <w:t xml:space="preserve"> of 100. Populations less than 0 are set to 0. Starting populations are drawn independently for each species and each plot. </w:t>
       </w:r>
     </w:p>
     <w:p>
       <w:pPr>
         <w:pStyle w:val="Body"/>
-        <w:bidi w:val="0"/>
       </w:pPr>
     </w:p>
     <w:p>
@@ -174,16 +181,12 @@
           <w:ilvl w:val="0"/>
           <w:numId w:val="2"/>
         </w:numPr>
-        <w:bidi w:val="0"/>
-      </w:pPr>
-      <w:r>
-        <w:rPr>
-          <w:rtl w:val="0"/>
-        </w:rPr>
+      </w:pPr>
+      <w:r>
         <w:t>Lambdas are determined in different ways for each of the included files:</w:t>
       </w:r>
       <w:r>
-        <w:br w:type="textWrapping"/>
+        <w:br/>
       </w:r>
     </w:p>
     <w:p>
@@ -193,16 +196,24 @@
           <w:ilvl w:val="2"/>
           <w:numId w:val="2"/>
         </w:numPr>
-        <w:bidi w:val="0"/>
-      </w:pPr>
-      <w:r>
-        <w:rPr>
-          <w:rtl w:val="0"/>
-        </w:rPr>
-        <w:t xml:space="preserve">1. no variation: Mean lambda drawn from uniform distribution from 1 to 5. Lambda consistent for all 50 plots. </w:t>
-      </w:r>
-      <w:r>
-        <w:br w:type="textWrapping"/>
+      </w:pPr>
+      <w:r>
+        <w:t xml:space="preserve">1. no variation: </w:t>
+      </w:r>
+      <w:r>
+        <w:t xml:space="preserve">Mean lambda drawn from uniform distribution from </w:t>
+      </w:r>
+      <w:r>
+        <w:t>0 to 1.5, which is then exponentiated in the function resulting a range from 1 to 4.5</w:t>
+      </w:r>
+      <w:r>
+        <w:t>.</w:t>
+      </w:r>
+      <w:r>
+        <w:t xml:space="preserve"> Lambda consistent for all 50 plots. </w:t>
+      </w:r>
+      <w:r>
+        <w:br/>
       </w:r>
     </w:p>
     <w:p>
@@ -212,28 +223,41 @@
           <w:ilvl w:val="2"/>
           <w:numId w:val="2"/>
         </w:numPr>
-        <w:bidi w:val="0"/>
-      </w:pPr>
-      <w:r>
-        <w:rPr>
-          <w:rtl w:val="0"/>
-        </w:rPr>
+      </w:pPr>
+      <w:r>
         <w:t xml:space="preserve">2. demographic heterogeneity only: </w:t>
       </w:r>
       <w:r>
-        <w:rPr>
-          <w:rtl w:val="0"/>
-        </w:rPr>
-        <w:t>Mean lambda drawn from uniform distribution from 1 to 5.</w:t>
-      </w:r>
-      <w:r>
-        <w:rPr>
-          <w:rtl w:val="0"/>
-        </w:rPr>
-        <w:t xml:space="preserve"> A demographic stochasticity parameter is drawn for each species in each plot from a normal distribution with mean 0 and sd 0.2 and added to lambda.</w:t>
-      </w:r>
-      <w:r>
-        <w:br w:type="textWrapping"/>
+        <w:t xml:space="preserve">Mean </w:t>
+      </w:r>
+      <w:r>
+        <w:t xml:space="preserve">(pre-transformed) </w:t>
+      </w:r>
+      <w:r>
+        <w:t xml:space="preserve">lambda drawn from uniform distribution from </w:t>
+      </w:r>
+      <w:r>
+        <w:t>0 to 1.5</w:t>
+      </w:r>
+      <w:r>
+        <w:t xml:space="preserve">. </w:t>
+      </w:r>
+      <w:r>
+        <w:t xml:space="preserve">A demographic stochasticity parameter is drawn for each species in each plot from a normal distribution with mean 0 and </w:t>
+      </w:r>
+      <w:proofErr w:type="spellStart"/>
+      <w:r>
+        <w:t>sd</w:t>
+      </w:r>
+      <w:proofErr w:type="spellEnd"/>
+      <w:r>
+        <w:t xml:space="preserve"> 0.2 and added to </w:t>
+      </w:r>
+      <w:r>
+        <w:t xml:space="preserve">the mean, which is then exponentiated in the function. </w:t>
+      </w:r>
+      <w:r>
+        <w:br/>
       </w:r>
     </w:p>
     <w:p>
@@ -243,28 +267,38 @@
           <w:ilvl w:val="2"/>
           <w:numId w:val="2"/>
         </w:numPr>
-        <w:bidi w:val="0"/>
-      </w:pPr>
-      <w:r>
-        <w:rPr>
-          <w:rtl w:val="0"/>
-        </w:rPr>
-        <w:t xml:space="preserve">3. linear environmental response only: </w:t>
-      </w:r>
-      <w:r>
-        <w:rPr>
-          <w:rtl w:val="0"/>
-        </w:rPr>
-        <w:t>Mean lambda drawn from uniform distribution from 1 to 5</w:t>
-      </w:r>
-      <w:r>
-        <w:rPr>
-          <w:rtl w:val="0"/>
-        </w:rPr>
-        <w:t>. Environmental response for each species is drawn from a normal distribution with mean 0 and sd 2. For each plot, lambda for each species is calculated as the mean lambda plus the interaction between the environmental response of that species and the environmental condition of that plot.</w:t>
-      </w:r>
-      <w:r>
-        <w:br w:type="textWrapping"/>
+      </w:pPr>
+      <w:r>
+        <w:t xml:space="preserve">3. </w:t>
+      </w:r>
+      <w:r>
+        <w:t xml:space="preserve">monotonic </w:t>
+      </w:r>
+      <w:r>
+        <w:t xml:space="preserve">environmental response only: </w:t>
+      </w:r>
+      <w:r>
+        <w:t xml:space="preserve">Mean lambda drawn from uniform distribution from </w:t>
+      </w:r>
+      <w:r>
+        <w:t xml:space="preserve">0 to 1.5, </w:t>
+      </w:r>
+      <w:r>
+        <w:t xml:space="preserve">environmental response drawn from a normal distribution with a mean of 0 and </w:t>
+      </w:r>
+      <w:proofErr w:type="spellStart"/>
+      <w:r>
+        <w:t>sd</w:t>
+      </w:r>
+      <w:proofErr w:type="spellEnd"/>
+      <w:r>
+        <w:t xml:space="preserve"> of 0.5 -- these are then added together before being exponentiated. </w:t>
+      </w:r>
+      <w:r>
+        <w:t>For each plot, lambda for each species is calculated as the mean lambda plus the interaction between the environmental response of that species and the environmental condition of that plot.</w:t>
+      </w:r>
+      <w:r>
+        <w:br/>
       </w:r>
     </w:p>
     <w:p>
@@ -274,67 +308,660 @@
           <w:ilvl w:val="2"/>
           <w:numId w:val="2"/>
         </w:numPr>
-        <w:bidi w:val="0"/>
-      </w:pPr>
-      <w:r>
+      </w:pPr>
+      <w:r>
+        <w:t xml:space="preserve">4. </w:t>
+      </w:r>
+      <w:r>
+        <w:t>monotonic</w:t>
+      </w:r>
+      <w:r>
+        <w:t xml:space="preserve"> environmental response + demographic heterogeneity:</w:t>
+      </w:r>
+      <w:r>
+        <w:t xml:space="preserve"> </w:t>
+      </w:r>
+      <w:r>
+        <w:t xml:space="preserve">Mean lambda drawn from uniform distribution from </w:t>
+      </w:r>
+      <w:r>
+        <w:t xml:space="preserve">0 to 1.5, environmental response drawn from a normal distribution with a mean of 0 and </w:t>
+      </w:r>
+      <w:proofErr w:type="spellStart"/>
+      <w:r>
+        <w:t>sd</w:t>
+      </w:r>
+      <w:proofErr w:type="spellEnd"/>
+      <w:r>
+        <w:t xml:space="preserve"> of 0.5</w:t>
+      </w:r>
+      <w:r>
+        <w:t xml:space="preserve">, demographic heterogeneity drawn for each species for each plot from a normal distribution with a mean of 0 and </w:t>
+      </w:r>
+      <w:proofErr w:type="spellStart"/>
+      <w:r>
+        <w:t>sd</w:t>
+      </w:r>
+      <w:proofErr w:type="spellEnd"/>
+      <w:r>
+        <w:t xml:space="preserve"> of 0.1</w:t>
+      </w:r>
+      <w:r>
+        <w:t xml:space="preserve"> -- these are then </w:t>
+      </w:r>
+      <w:r>
+        <w:t xml:space="preserve">all three </w:t>
+      </w:r>
+      <w:r>
+        <w:t xml:space="preserve">added together before being exponentiated. </w:t>
+      </w:r>
+      <w:r>
+        <w:br/>
+      </w:r>
+    </w:p>
+    <w:p>
+      <w:pPr>
+        <w:pStyle w:val="Body"/>
+        <w:numPr>
+          <w:ilvl w:val="2"/>
+          <w:numId w:val="2"/>
+        </w:numPr>
+      </w:pPr>
+      <w:r>
+        <w:lastRenderedPageBreak/>
+        <w:t>5. optimum environmental response</w:t>
+      </w:r>
+      <w:r>
+        <w:t xml:space="preserve">: </w:t>
+      </w:r>
+      <w:r>
+        <w:t xml:space="preserve">Environmental response is from </w:t>
+      </w:r>
+      <w:proofErr w:type="spellStart"/>
+      <w:r>
+        <w:t>Eqn</w:t>
+      </w:r>
+      <w:proofErr w:type="spellEnd"/>
+      <w:r>
+        <w:t xml:space="preserve"> 3 in Thompson et al 2020 Ecology Letters. Density-independent growth lambda is based on max density-independent growth </w:t>
+      </w:r>
+      <w:proofErr w:type="spellStart"/>
+      <w:r>
+        <w:t>lambda.max</w:t>
+      </w:r>
+      <w:proofErr w:type="spellEnd"/>
+      <w:r>
+        <w:t xml:space="preserve">, the environmental condition in the plot </w:t>
+      </w:r>
+      <w:proofErr w:type="spellStart"/>
+      <w:r>
+        <w:t>run.env</w:t>
+      </w:r>
+      <w:proofErr w:type="spellEnd"/>
+      <w:r>
+        <w:t xml:space="preserve">, the environmental optimum of the species </w:t>
+      </w:r>
+      <w:proofErr w:type="spellStart"/>
+      <w:r>
+        <w:t>z.env</w:t>
+      </w:r>
+      <w:proofErr w:type="spellEnd"/>
+      <w:r>
+        <w:t>[</w:t>
+      </w:r>
+      <w:proofErr w:type="spellStart"/>
+      <w:r>
+        <w:t>i</w:t>
+      </w:r>
+      <w:proofErr w:type="spellEnd"/>
+      <w:r>
+        <w:t xml:space="preserve">], and the abiotic niche breadth </w:t>
+      </w:r>
+      <w:proofErr w:type="spellStart"/>
+      <w:r>
+        <w:t>sigma.env</w:t>
+      </w:r>
+      <w:proofErr w:type="spellEnd"/>
+      <w:r>
+        <w:t>[</w:t>
+      </w:r>
+      <w:proofErr w:type="spellStart"/>
+      <w:r>
+        <w:t>i</w:t>
+      </w:r>
+      <w:proofErr w:type="spellEnd"/>
+      <w:r>
+        <w:t xml:space="preserve">]. When </w:t>
+      </w:r>
+      <w:proofErr w:type="spellStart"/>
+      <w:r>
+        <w:t>sigma.env</w:t>
+      </w:r>
+      <w:proofErr w:type="spellEnd"/>
+      <w:r>
+        <w:t>[</w:t>
+      </w:r>
+      <w:proofErr w:type="spellStart"/>
+      <w:r>
+        <w:t>i</w:t>
+      </w:r>
+      <w:proofErr w:type="spellEnd"/>
+      <w:r>
+        <w:t>] is small, the abiotic niche is narrow.</w:t>
+      </w:r>
+      <w:r>
+        <w:t xml:space="preserve"> We</w:t>
+      </w:r>
+      <w:r>
+        <w:t xml:space="preserve"> </w:t>
+      </w:r>
+      <w:proofErr w:type="spellStart"/>
+      <w:r>
+        <w:t>lambda.max</w:t>
+      </w:r>
+      <w:proofErr w:type="spellEnd"/>
+      <w:r>
+        <w:t xml:space="preserve"> instead of </w:t>
+      </w:r>
+      <w:proofErr w:type="spellStart"/>
+      <w:proofErr w:type="gramStart"/>
+      <w:r>
+        <w:t>lambda.mean</w:t>
+      </w:r>
+      <w:proofErr w:type="spellEnd"/>
+      <w:proofErr w:type="gramEnd"/>
+      <w:r>
+        <w:t xml:space="preserve">, which is outside of the exponentiation in the function above, so I've set this as a uniform draw between 1 and 5 for now. Instead of </w:t>
+      </w:r>
+      <w:proofErr w:type="spellStart"/>
+      <w:r>
+        <w:t>lambda.env</w:t>
+      </w:r>
+      <w:proofErr w:type="spellEnd"/>
+      <w:r>
+        <w:t xml:space="preserve"> we have two parameters: </w:t>
+      </w:r>
+      <w:proofErr w:type="spellStart"/>
+      <w:r>
+        <w:t>z.env</w:t>
+      </w:r>
+      <w:proofErr w:type="spellEnd"/>
+      <w:r>
+        <w:t xml:space="preserve"> (environmental optimum for each species) and </w:t>
+      </w:r>
+      <w:proofErr w:type="spellStart"/>
+      <w:r>
+        <w:t>sigma.env</w:t>
+      </w:r>
+      <w:proofErr w:type="spellEnd"/>
+      <w:r>
+        <w:t xml:space="preserve"> (niche breadth). </w:t>
+      </w:r>
+      <w:proofErr w:type="spellStart"/>
+      <w:r>
+        <w:t>z.env</w:t>
+      </w:r>
+      <w:proofErr w:type="spellEnd"/>
+      <w:r>
+        <w:t xml:space="preserve"> is drawn from a normal distribution with the same </w:t>
+      </w:r>
+      <w:proofErr w:type="spellStart"/>
+      <w:r>
+        <w:t>sd</w:t>
+      </w:r>
+      <w:proofErr w:type="spellEnd"/>
+      <w:r>
+        <w:t xml:space="preserve"> as the plot condition for the runs. </w:t>
+      </w:r>
+      <w:proofErr w:type="spellStart"/>
+      <w:r>
+        <w:t>sigma.env</w:t>
+      </w:r>
+      <w:proofErr w:type="spellEnd"/>
+      <w:r>
+        <w:t xml:space="preserve"> is drawn from an exponential distribution with a rate of 0.2, </w:t>
+      </w:r>
+      <w:proofErr w:type="spellStart"/>
+      <w:r>
+        <w:t>whicH</w:t>
+      </w:r>
+      <w:proofErr w:type="spellEnd"/>
+      <w:r>
+        <w:t xml:space="preserve"> means roughly 1/2 will be &lt; 2 and 1/3 will be &lt; 1.</w:t>
+      </w:r>
+    </w:p>
+    <w:p>
+      <w:r>
+        <w:br w:type="page"/>
+      </w:r>
+    </w:p>
+    <w:p>
+      <w:pPr>
         <w:rPr>
-          <w:rtl w:val="0"/>
+          <w:rFonts w:ascii="Helvetica Neue" w:hAnsi="Helvetica Neue" w:cs="Arial Unicode MS"/>
+          <w:color w:val="000000"/>
+          <w:sz w:val="22"/>
+          <w:szCs w:val="22"/>
+          <w:lang w:bidi="hi-IN"/>
+          <w14:textOutline w14:w="0" w14:cap="flat" w14:cmpd="sng" w14:algn="ctr">
+            <w14:noFill/>
+            <w14:prstDash w14:val="solid"/>
+            <w14:bevel/>
+          </w14:textOutline>
         </w:rPr>
-        <w:t>4. linear environmental response + demographic heterogeneity:</w:t>
-      </w:r>
+      </w:pPr>
       <w:r>
         <w:rPr>
-          <w:rtl w:val="0"/>
+          <w:rFonts w:ascii="Helvetica Neue" w:hAnsi="Helvetica Neue" w:cs="Arial Unicode MS"/>
+          <w:color w:val="000000"/>
+          <w:sz w:val="22"/>
+          <w:szCs w:val="22"/>
+          <w:lang w:bidi="hi-IN"/>
+          <w14:textOutline w14:w="0" w14:cap="flat" w14:cmpd="sng" w14:algn="ctr">
+            <w14:noFill/>
+            <w14:prstDash w14:val="solid"/>
+            <w14:bevel/>
+          </w14:textOutline>
         </w:rPr>
-        <w:t xml:space="preserve"> Mean lambda drawn from uniform distribution from 1 to 5. Environmental response for each species is drawn from a normal distribution with mean 0 and sd 2. For each plot, lambda for each species is calculated as the mean lambda plus the interaction between the environmental response of that species and the environmental condition of that plot</w:t>
+        <w:lastRenderedPageBreak/>
+        <w:t xml:space="preserve">Species with </w:t>
       </w:r>
       <w:r>
         <w:rPr>
-          <w:rtl w:val="0"/>
+          <w:rFonts w:ascii="Helvetica Neue" w:hAnsi="Helvetica Neue" w:cs="Arial Unicode MS"/>
+          <w:color w:val="000000"/>
+          <w:sz w:val="22"/>
+          <w:szCs w:val="22"/>
+          <w:lang w:bidi="hi-IN"/>
+          <w14:textOutline w14:w="0" w14:cap="flat" w14:cmpd="sng" w14:algn="ctr">
+            <w14:noFill/>
+            <w14:prstDash w14:val="solid"/>
+            <w14:bevel/>
+          </w14:textOutline>
         </w:rPr>
-        <w:t xml:space="preserve"> plus the demographic stochasticity parameter as in #2. </w:t>
+        <w:t xml:space="preserve">interaction alpha </w:t>
+      </w:r>
+      <w:r>
+        <w:rPr>
+          <w:rFonts w:ascii="Helvetica Neue" w:hAnsi="Helvetica Neue" w:cs="Arial Unicode MS"/>
+          <w:color w:val="000000"/>
+          <w:sz w:val="22"/>
+          <w:szCs w:val="22"/>
+          <w:lang w:bidi="hi-IN"/>
+          <w14:textOutline w14:w="0" w14:cap="flat" w14:cmpd="sng" w14:algn="ctr">
+            <w14:noFill/>
+            <w14:prstDash w14:val="solid"/>
+            <w14:bevel/>
+          </w14:textOutline>
+        </w:rPr>
+        <w:t>draws from the non-generic distribution</w:t>
+      </w:r>
+    </w:p>
+    <w:p>
+      <w:pPr>
+        <w:rPr>
+          <w:rFonts w:ascii="Helvetica Neue" w:hAnsi="Helvetica Neue" w:cs="Arial Unicode MS"/>
+          <w:color w:val="000000"/>
+          <w:sz w:val="22"/>
+          <w:szCs w:val="22"/>
+          <w:lang w:bidi="hi-IN"/>
+          <w14:textOutline w14:w="0" w14:cap="flat" w14:cmpd="sng" w14:algn="ctr">
+            <w14:noFill/>
+            <w14:prstDash w14:val="solid"/>
+            <w14:bevel/>
+          </w14:textOutline>
+        </w:rPr>
+      </w:pPr>
+      <w:r>
+        <w:rPr>
+          <w:rFonts w:ascii="Helvetica Neue" w:hAnsi="Helvetica Neue" w:cs="Arial Unicode MS"/>
+          <w:color w:val="000000"/>
+          <w:sz w:val="22"/>
+          <w:szCs w:val="22"/>
+          <w:lang w:bidi="hi-IN"/>
+          <w14:textOutline w14:w="0" w14:cap="flat" w14:cmpd="sng" w14:algn="ctr">
+            <w14:noFill/>
+            <w14:prstDash w14:val="solid"/>
+            <w14:bevel/>
+          </w14:textOutline>
+        </w:rPr>
+        <w:t xml:space="preserve">3a - </w:t>
+      </w:r>
+      <w:r>
+        <w:rPr>
+          <w:rFonts w:ascii="Helvetica Neue" w:hAnsi="Helvetica Neue" w:cs="Arial Unicode MS"/>
+          <w:color w:val="000000"/>
+          <w:sz w:val="22"/>
+          <w:szCs w:val="22"/>
+          <w:lang w:bidi="hi-IN"/>
+          <w14:textOutline w14:w="0" w14:cap="flat" w14:cmpd="sng" w14:algn="ctr">
+            <w14:noFill/>
+            <w14:prstDash w14:val="solid"/>
+            <w14:bevel/>
+          </w14:textOutline>
+        </w:rPr>
+        <w:t>8, 10</w:t>
+      </w:r>
+    </w:p>
+    <w:p>
+      <w:pPr>
+        <w:rPr>
+          <w:rFonts w:ascii="Helvetica Neue" w:hAnsi="Helvetica Neue" w:cs="Arial Unicode MS"/>
+          <w:color w:val="000000"/>
+          <w:sz w:val="22"/>
+          <w:szCs w:val="22"/>
+          <w:lang w:bidi="hi-IN"/>
+          <w14:textOutline w14:w="0" w14:cap="flat" w14:cmpd="sng" w14:algn="ctr">
+            <w14:noFill/>
+            <w14:prstDash w14:val="solid"/>
+            <w14:bevel/>
+          </w14:textOutline>
+        </w:rPr>
+      </w:pPr>
+      <w:r>
+        <w:rPr>
+          <w:rFonts w:ascii="Helvetica Neue" w:hAnsi="Helvetica Neue" w:cs="Arial Unicode MS"/>
+          <w:color w:val="000000"/>
+          <w:sz w:val="22"/>
+          <w:szCs w:val="22"/>
+          <w:lang w:bidi="hi-IN"/>
+          <w14:textOutline w14:w="0" w14:cap="flat" w14:cmpd="sng" w14:algn="ctr">
+            <w14:noFill/>
+            <w14:prstDash w14:val="solid"/>
+            <w14:bevel/>
+          </w14:textOutline>
+        </w:rPr>
+        <w:t xml:space="preserve">3b - </w:t>
+      </w:r>
+      <w:r>
+        <w:rPr>
+          <w:rFonts w:ascii="Helvetica Neue" w:hAnsi="Helvetica Neue" w:cs="Arial Unicode MS"/>
+          <w:color w:val="000000"/>
+          <w:sz w:val="22"/>
+          <w:szCs w:val="22"/>
+          <w:lang w:bidi="hi-IN"/>
+          <w14:textOutline w14:w="0" w14:cap="flat" w14:cmpd="sng" w14:algn="ctr">
+            <w14:noFill/>
+            <w14:prstDash w14:val="solid"/>
+            <w14:bevel/>
+          </w14:textOutline>
+        </w:rPr>
+        <w:t>2, 4, 9</w:t>
+      </w:r>
+    </w:p>
+    <w:p>
+      <w:pPr>
+        <w:rPr>
+          <w:rFonts w:ascii="Helvetica Neue" w:hAnsi="Helvetica Neue" w:cs="Arial Unicode MS"/>
+          <w:color w:val="000000"/>
+          <w:sz w:val="22"/>
+          <w:szCs w:val="22"/>
+          <w:lang w:bidi="hi-IN"/>
+          <w14:textOutline w14:w="0" w14:cap="flat" w14:cmpd="sng" w14:algn="ctr">
+            <w14:noFill/>
+            <w14:prstDash w14:val="solid"/>
+            <w14:bevel/>
+          </w14:textOutline>
+        </w:rPr>
+      </w:pPr>
+      <w:r>
+        <w:rPr>
+          <w:rFonts w:ascii="Helvetica Neue" w:hAnsi="Helvetica Neue" w:cs="Arial Unicode MS"/>
+          <w:color w:val="000000"/>
+          <w:sz w:val="22"/>
+          <w:szCs w:val="22"/>
+          <w:lang w:bidi="hi-IN"/>
+          <w14:textOutline w14:w="0" w14:cap="flat" w14:cmpd="sng" w14:algn="ctr">
+            <w14:noFill/>
+            <w14:prstDash w14:val="solid"/>
+            <w14:bevel/>
+          </w14:textOutline>
+        </w:rPr>
+        <w:t xml:space="preserve">4a - </w:t>
+      </w:r>
+      <w:r>
+        <w:rPr>
+          <w:rFonts w:ascii="Helvetica Neue" w:hAnsi="Helvetica Neue" w:cs="Arial Unicode MS"/>
+          <w:color w:val="000000"/>
+          <w:sz w:val="22"/>
+          <w:szCs w:val="22"/>
+          <w:lang w:bidi="hi-IN"/>
+          <w14:textOutline w14:w="0" w14:cap="flat" w14:cmpd="sng" w14:algn="ctr">
+            <w14:noFill/>
+            <w14:prstDash w14:val="solid"/>
+            <w14:bevel/>
+          </w14:textOutline>
+        </w:rPr>
+        <w:t>1, 3, 4</w:t>
+      </w:r>
+    </w:p>
+    <w:p>
+      <w:pPr>
+        <w:rPr>
+          <w:rFonts w:ascii="Helvetica Neue" w:hAnsi="Helvetica Neue" w:cs="Arial Unicode MS"/>
+          <w:color w:val="000000"/>
+          <w:sz w:val="22"/>
+          <w:szCs w:val="22"/>
+          <w:lang w:bidi="hi-IN"/>
+          <w14:textOutline w14:w="0" w14:cap="flat" w14:cmpd="sng" w14:algn="ctr">
+            <w14:noFill/>
+            <w14:prstDash w14:val="solid"/>
+            <w14:bevel/>
+          </w14:textOutline>
+        </w:rPr>
+      </w:pPr>
+      <w:r>
+        <w:rPr>
+          <w:rFonts w:ascii="Helvetica Neue" w:hAnsi="Helvetica Neue" w:cs="Arial Unicode MS"/>
+          <w:color w:val="000000"/>
+          <w:sz w:val="22"/>
+          <w:szCs w:val="22"/>
+          <w:lang w:bidi="hi-IN"/>
+          <w14:textOutline w14:w="0" w14:cap="flat" w14:cmpd="sng" w14:algn="ctr">
+            <w14:noFill/>
+            <w14:prstDash w14:val="solid"/>
+            <w14:bevel/>
+          </w14:textOutline>
+        </w:rPr>
+        <w:t xml:space="preserve">4b - </w:t>
+      </w:r>
+      <w:r>
+        <w:rPr>
+          <w:rFonts w:ascii="Helvetica Neue" w:hAnsi="Helvetica Neue" w:cs="Arial Unicode MS"/>
+          <w:color w:val="000000"/>
+          <w:sz w:val="22"/>
+          <w:szCs w:val="22"/>
+          <w:lang w:bidi="hi-IN"/>
+          <w14:textOutline w14:w="0" w14:cap="flat" w14:cmpd="sng" w14:algn="ctr">
+            <w14:noFill/>
+            <w14:prstDash w14:val="solid"/>
+            <w14:bevel/>
+          </w14:textOutline>
+        </w:rPr>
+        <w:t>3</w:t>
+      </w:r>
+    </w:p>
+    <w:p>
+      <w:pPr>
+        <w:rPr>
+          <w:rFonts w:ascii="Helvetica Neue" w:hAnsi="Helvetica Neue" w:cs="Arial Unicode MS"/>
+          <w:color w:val="000000"/>
+          <w:sz w:val="22"/>
+          <w:szCs w:val="22"/>
+          <w:lang w:bidi="hi-IN"/>
+          <w14:textOutline w14:w="0" w14:cap="flat" w14:cmpd="sng" w14:algn="ctr">
+            <w14:noFill/>
+            <w14:prstDash w14:val="solid"/>
+            <w14:bevel/>
+          </w14:textOutline>
+        </w:rPr>
+      </w:pPr>
+      <w:r>
+        <w:rPr>
+          <w:rFonts w:ascii="Helvetica Neue" w:hAnsi="Helvetica Neue" w:cs="Arial Unicode MS"/>
+          <w:color w:val="000000"/>
+          <w:sz w:val="22"/>
+          <w:szCs w:val="22"/>
+          <w:lang w:bidi="hi-IN"/>
+          <w14:textOutline w14:w="0" w14:cap="flat" w14:cmpd="sng" w14:algn="ctr">
+            <w14:noFill/>
+            <w14:prstDash w14:val="solid"/>
+            <w14:bevel/>
+          </w14:textOutline>
+        </w:rPr>
+        <w:t>5a - 5</w:t>
+      </w:r>
+      <w:r>
+        <w:rPr>
+          <w:rFonts w:ascii="Helvetica Neue" w:hAnsi="Helvetica Neue" w:cs="Arial Unicode MS"/>
+          <w:color w:val="000000"/>
+          <w:sz w:val="22"/>
+          <w:szCs w:val="22"/>
+          <w:lang w:bidi="hi-IN"/>
+          <w14:textOutline w14:w="0" w14:cap="flat" w14:cmpd="sng" w14:algn="ctr">
+            <w14:noFill/>
+            <w14:prstDash w14:val="solid"/>
+            <w14:bevel/>
+          </w14:textOutline>
+        </w:rPr>
+        <w:t>, 6</w:t>
+      </w:r>
+      <w:bookmarkStart w:id="0" w:name="_GoBack"/>
+      <w:bookmarkEnd w:id="0"/>
+    </w:p>
+    <w:p>
+      <w:pPr>
+        <w:rPr>
+          <w:rFonts w:ascii="Helvetica Neue" w:hAnsi="Helvetica Neue" w:cs="Arial Unicode MS"/>
+          <w:color w:val="000000"/>
+          <w:sz w:val="22"/>
+          <w:szCs w:val="22"/>
+          <w:lang w:bidi="hi-IN"/>
+          <w14:textOutline w14:w="0" w14:cap="flat" w14:cmpd="sng" w14:algn="ctr">
+            <w14:noFill/>
+            <w14:prstDash w14:val="solid"/>
+            <w14:bevel/>
+          </w14:textOutline>
+        </w:rPr>
+      </w:pPr>
+      <w:r>
+        <w:rPr>
+          <w:rFonts w:ascii="Helvetica Neue" w:hAnsi="Helvetica Neue" w:cs="Arial Unicode MS"/>
+          <w:color w:val="000000"/>
+          <w:sz w:val="22"/>
+          <w:szCs w:val="22"/>
+          <w:lang w:bidi="hi-IN"/>
+          <w14:textOutline w14:w="0" w14:cap="flat" w14:cmpd="sng" w14:algn="ctr">
+            <w14:noFill/>
+            <w14:prstDash w14:val="solid"/>
+            <w14:bevel/>
+          </w14:textOutline>
+        </w:rPr>
+        <w:t>5b - 8, 9</w:t>
+      </w:r>
+    </w:p>
+    <w:p>
+      <w:pPr>
+        <w:rPr>
+          <w:rFonts w:ascii="Helvetica Neue" w:hAnsi="Helvetica Neue" w:cs="Arial Unicode MS"/>
+          <w:color w:val="000000"/>
+          <w:sz w:val="22"/>
+          <w:szCs w:val="22"/>
+          <w:lang w:bidi="hi-IN"/>
+          <w14:textOutline w14:w="0" w14:cap="flat" w14:cmpd="sng" w14:algn="ctr">
+            <w14:noFill/>
+            <w14:prstDash w14:val="solid"/>
+            <w14:bevel/>
+          </w14:textOutline>
+        </w:rPr>
+      </w:pPr>
+      <w:r>
+        <w:rPr>
+          <w:rFonts w:ascii="Helvetica Neue" w:hAnsi="Helvetica Neue" w:cs="Arial Unicode MS"/>
+          <w:color w:val="000000"/>
+          <w:sz w:val="22"/>
+          <w:szCs w:val="22"/>
+          <w:lang w:bidi="hi-IN"/>
+          <w14:textOutline w14:w="0" w14:cap="flat" w14:cmpd="sng" w14:algn="ctr">
+            <w14:noFill/>
+            <w14:prstDash w14:val="solid"/>
+            <w14:bevel/>
+          </w14:textOutline>
+        </w:rPr>
+        <w:t>5c - 1, 4, 7</w:t>
       </w:r>
     </w:p>
     <w:sectPr>
-      <w:headerReference w:type="default" r:id="rId4"/>
-      <w:footerReference w:type="default" r:id="rId5"/>
-      <w:pgSz w:w="12240" w:h="15840" w:orient="portrait"/>
-      <w:pgMar w:top="1440" w:right="1440" w:bottom="1440" w:left="1440" w:header="720" w:footer="864"/>
-      <w:bidi w:val="0"/>
+      <w:headerReference w:type="default" r:id="rId7"/>
+      <w:footerReference w:type="default" r:id="rId8"/>
+      <w:pgSz w:w="12240" w:h="15840"/>
+      <w:pgMar w:top="1440" w:right="1440" w:bottom="1440" w:left="1440" w:header="720" w:footer="864" w:gutter="0"/>
+      <w:cols w:space="720"/>
     </w:sectPr>
   </w:body>
 </w:document>
 </file>
 
+<file path=word/endnotes.xml><?xml version="1.0" encoding="utf-8"?>
+<w:endnotes xmlns:wpc="http://schemas.microsoft.com/office/word/2010/wordprocessingCanvas" xmlns:cx="http://schemas.microsoft.com/office/drawing/2014/chartex" xmlns:cx1="http://schemas.microsoft.com/office/drawing/2015/9/8/chartex" xmlns:cx2="http://schemas.microsoft.com/office/drawing/2015/10/21/chartex" xmlns:cx3="http://schemas.microsoft.com/office/drawing/2016/5/9/chartex" xmlns:cx4="http://schemas.microsoft.com/office/drawing/2016/5/10/chartex" xmlns:cx5="http://schemas.microsoft.com/office/drawing/2016/5/11/chartex" xmlns:cx6="http://schemas.microsoft.com/office/drawing/2016/5/12/chartex" xmlns:cx7="http://schemas.microsoft.com/office/drawing/2016/5/13/chartex" xmlns:cx8="http://schemas.microsoft.com/office/drawing/2016/5/14/chartex" xmlns:mc="http://schemas.openxmlformats.org/markup-compatibility/2006" xmlns:aink="http://schemas.microsoft.com/office/drawing/2016/ink" xmlns:am3d="http://schemas.microsoft.com/office/drawing/2017/model3d" xmlns:o="urn:schemas-microsoft-com:office:office" xmlns:r="http://schemas.openxmlformats.org/officeDocument/2006/relationships" xmlns:m="http://schemas.openxmlformats.org/officeDocument/2006/math" xmlns:v="urn:schemas-microsoft-com:vml" xmlns:wp14="http://schemas.microsoft.com/office/word/2010/wordprocessingDrawing" xmlns:wp="http://schemas.openxmlformats.org/drawingml/2006/wordprocessingDrawing" xmlns:w10="urn:schemas-microsoft-com:office:word" xmlns:w="http://schemas.openxmlformats.org/wordprocessingml/2006/main" xmlns:w14="http://schemas.microsoft.com/office/word/2010/wordml" xmlns:w15="http://schemas.microsoft.com/office/word/2012/wordml" xmlns:w16cid="http://schemas.microsoft.com/office/word/2016/wordml/cid" xmlns:w16se="http://schemas.microsoft.com/office/word/2015/wordml/symex" xmlns:wpg="http://schemas.microsoft.com/office/word/2010/wordprocessingGroup" xmlns:wpi="http://schemas.microsoft.com/office/word/2010/wordprocessingInk" xmlns:wne="http://schemas.microsoft.com/office/word/2006/wordml" xmlns:wps="http://schemas.microsoft.com/office/word/2010/wordprocessingShape" mc:Ignorable="w14 w15 w16se w16cid wp14">
+  <w:endnote w:type="separator" w:id="-1">
+    <w:p>
+      <w:r>
+        <w:separator/>
+      </w:r>
+    </w:p>
+  </w:endnote>
+  <w:endnote w:type="continuationSeparator" w:id="0">
+    <w:p>
+      <w:r>
+        <w:continuationSeparator/>
+      </w:r>
+    </w:p>
+  </w:endnote>
+</w:endnotes>
+</file>
+
 <file path=word/footer1.xml><?xml version="1.0" encoding="utf-8"?>
-<w:ftr xmlns:r="http://schemas.openxmlformats.org/officeDocument/2006/relationships" xmlns:wp="http://schemas.openxmlformats.org/drawingml/2006/wordprocessingDrawing" xmlns:w="http://schemas.openxmlformats.org/wordprocessingml/2006/main" xmlns:w10="urn:schemas-microsoft-com:office:word" xmlns:w14="http://schemas.microsoft.com/office/word/2010/wordml" xmlns:wps="http://schemas.microsoft.com/office/word/2010/wordprocessingShape" xmlns:wpg="http://schemas.microsoft.com/office/word/2010/wordprocessingGroup" xmlns:mc="http://schemas.openxmlformats.org/markup-compatibility/2006" xmlns:v="urn:schemas-microsoft-com:vml" xmlns:o="urn:schemas-microsoft-com:office:office" xmlns:m="http://schemas.openxmlformats.org/officeDocument/2006/math" mc:Ignorable="w14">
-  <w:p>
-    <w:r/>
-  </w:p>
+<w:ftr xmlns:wpc="http://schemas.microsoft.com/office/word/2010/wordprocessingCanvas" xmlns:cx="http://schemas.microsoft.com/office/drawing/2014/chartex" xmlns:cx1="http://schemas.microsoft.com/office/drawing/2015/9/8/chartex" xmlns:cx2="http://schemas.microsoft.com/office/drawing/2015/10/21/chartex" xmlns:cx3="http://schemas.microsoft.com/office/drawing/2016/5/9/chartex" xmlns:cx4="http://schemas.microsoft.com/office/drawing/2016/5/10/chartex" xmlns:cx5="http://schemas.microsoft.com/office/drawing/2016/5/11/chartex" xmlns:cx6="http://schemas.microsoft.com/office/drawing/2016/5/12/chartex" xmlns:cx7="http://schemas.microsoft.com/office/drawing/2016/5/13/chartex" xmlns:cx8="http://schemas.microsoft.com/office/drawing/2016/5/14/chartex" xmlns:mc="http://schemas.openxmlformats.org/markup-compatibility/2006" xmlns:aink="http://schemas.microsoft.com/office/drawing/2016/ink" xmlns:am3d="http://schemas.microsoft.com/office/drawing/2017/model3d" xmlns:o="urn:schemas-microsoft-com:office:office" xmlns:r="http://schemas.openxmlformats.org/officeDocument/2006/relationships" xmlns:m="http://schemas.openxmlformats.org/officeDocument/2006/math" xmlns:v="urn:schemas-microsoft-com:vml" xmlns:wp14="http://schemas.microsoft.com/office/word/2010/wordprocessingDrawing" xmlns:wp="http://schemas.openxmlformats.org/drawingml/2006/wordprocessingDrawing" xmlns:w10="urn:schemas-microsoft-com:office:word" xmlns:w="http://schemas.openxmlformats.org/wordprocessingml/2006/main" xmlns:w14="http://schemas.microsoft.com/office/word/2010/wordml" xmlns:w15="http://schemas.microsoft.com/office/word/2012/wordml" xmlns:w16cid="http://schemas.microsoft.com/office/word/2016/wordml/cid" xmlns:w16se="http://schemas.microsoft.com/office/word/2015/wordml/symex" xmlns:wpg="http://schemas.microsoft.com/office/word/2010/wordprocessingGroup" xmlns:wpi="http://schemas.microsoft.com/office/word/2010/wordprocessingInk" xmlns:wne="http://schemas.microsoft.com/office/word/2006/wordml" xmlns:wps="http://schemas.microsoft.com/office/word/2010/wordprocessingShape" mc:Ignorable="w14 w15 w16se w16cid wp14">
+  <w:p/>
 </w:ftr>
 </file>
 
+<file path=word/footnotes.xml><?xml version="1.0" encoding="utf-8"?>
+<w:footnotes xmlns:wpc="http://schemas.microsoft.com/office/word/2010/wordprocessingCanvas" xmlns:cx="http://schemas.microsoft.com/office/drawing/2014/chartex" xmlns:cx1="http://schemas.microsoft.com/office/drawing/2015/9/8/chartex" xmlns:cx2="http://schemas.microsoft.com/office/drawing/2015/10/21/chartex" xmlns:cx3="http://schemas.microsoft.com/office/drawing/2016/5/9/chartex" xmlns:cx4="http://schemas.microsoft.com/office/drawing/2016/5/10/chartex" xmlns:cx5="http://schemas.microsoft.com/office/drawing/2016/5/11/chartex" xmlns:cx6="http://schemas.microsoft.com/office/drawing/2016/5/12/chartex" xmlns:cx7="http://schemas.microsoft.com/office/drawing/2016/5/13/chartex" xmlns:cx8="http://schemas.microsoft.com/office/drawing/2016/5/14/chartex" xmlns:mc="http://schemas.openxmlformats.org/markup-compatibility/2006" xmlns:aink="http://schemas.microsoft.com/office/drawing/2016/ink" xmlns:am3d="http://schemas.microsoft.com/office/drawing/2017/model3d" xmlns:o="urn:schemas-microsoft-com:office:office" xmlns:r="http://schemas.openxmlformats.org/officeDocument/2006/relationships" xmlns:m="http://schemas.openxmlformats.org/officeDocument/2006/math" xmlns:v="urn:schemas-microsoft-com:vml" xmlns:wp14="http://schemas.microsoft.com/office/word/2010/wordprocessingDrawing" xmlns:wp="http://schemas.openxmlformats.org/drawingml/2006/wordprocessingDrawing" xmlns:w10="urn:schemas-microsoft-com:office:word" xmlns:w="http://schemas.openxmlformats.org/wordprocessingml/2006/main" xmlns:w14="http://schemas.microsoft.com/office/word/2010/wordml" xmlns:w15="http://schemas.microsoft.com/office/word/2012/wordml" xmlns:w16cid="http://schemas.microsoft.com/office/word/2016/wordml/cid" xmlns:w16se="http://schemas.microsoft.com/office/word/2015/wordml/symex" xmlns:wpg="http://schemas.microsoft.com/office/word/2010/wordprocessingGroup" xmlns:wpi="http://schemas.microsoft.com/office/word/2010/wordprocessingInk" xmlns:wne="http://schemas.microsoft.com/office/word/2006/wordml" xmlns:wps="http://schemas.microsoft.com/office/word/2010/wordprocessingShape" mc:Ignorable="w14 w15 w16se w16cid wp14">
+  <w:footnote w:type="separator" w:id="-1">
+    <w:p>
+      <w:r>
+        <w:separator/>
+      </w:r>
+    </w:p>
+  </w:footnote>
+  <w:footnote w:type="continuationSeparator" w:id="0">
+    <w:p>
+      <w:r>
+        <w:continuationSeparator/>
+      </w:r>
+    </w:p>
+  </w:footnote>
+</w:footnotes>
+</file>
+
 <file path=word/header1.xml><?xml version="1.0" encoding="utf-8"?>
-<w:hdr xmlns:r="http://schemas.openxmlformats.org/officeDocument/2006/relationships" xmlns:wp="http://schemas.openxmlformats.org/drawingml/2006/wordprocessingDrawing" xmlns:w="http://schemas.openxmlformats.org/wordprocessingml/2006/main" xmlns:w10="urn:schemas-microsoft-com:office:word" xmlns:w14="http://schemas.microsoft.com/office/word/2010/wordml" xmlns:wps="http://schemas.microsoft.com/office/word/2010/wordprocessingShape" xmlns:wpg="http://schemas.microsoft.com/office/word/2010/wordprocessingGroup" xmlns:mc="http://schemas.openxmlformats.org/markup-compatibility/2006" xmlns:v="urn:schemas-microsoft-com:vml" xmlns:o="urn:schemas-microsoft-com:office:office" xmlns:m="http://schemas.openxmlformats.org/officeDocument/2006/math" mc:Ignorable="w14">
-  <w:p>
-    <w:r/>
-  </w:p>
+<w:hdr xmlns:wpc="http://schemas.microsoft.com/office/word/2010/wordprocessingCanvas" xmlns:cx="http://schemas.microsoft.com/office/drawing/2014/chartex" xmlns:cx1="http://schemas.microsoft.com/office/drawing/2015/9/8/chartex" xmlns:cx2="http://schemas.microsoft.com/office/drawing/2015/10/21/chartex" xmlns:cx3="http://schemas.microsoft.com/office/drawing/2016/5/9/chartex" xmlns:cx4="http://schemas.microsoft.com/office/drawing/2016/5/10/chartex" xmlns:cx5="http://schemas.microsoft.com/office/drawing/2016/5/11/chartex" xmlns:cx6="http://schemas.microsoft.com/office/drawing/2016/5/12/chartex" xmlns:cx7="http://schemas.microsoft.com/office/drawing/2016/5/13/chartex" xmlns:cx8="http://schemas.microsoft.com/office/drawing/2016/5/14/chartex" xmlns:mc="http://schemas.openxmlformats.org/markup-compatibility/2006" xmlns:aink="http://schemas.microsoft.com/office/drawing/2016/ink" xmlns:am3d="http://schemas.microsoft.com/office/drawing/2017/model3d" xmlns:o="urn:schemas-microsoft-com:office:office" xmlns:r="http://schemas.openxmlformats.org/officeDocument/2006/relationships" xmlns:m="http://schemas.openxmlformats.org/officeDocument/2006/math" xmlns:v="urn:schemas-microsoft-com:vml" xmlns:wp14="http://schemas.microsoft.com/office/word/2010/wordprocessingDrawing" xmlns:wp="http://schemas.openxmlformats.org/drawingml/2006/wordprocessingDrawing" xmlns:w10="urn:schemas-microsoft-com:office:word" xmlns:w="http://schemas.openxmlformats.org/wordprocessingml/2006/main" xmlns:w14="http://schemas.microsoft.com/office/word/2010/wordml" xmlns:w15="http://schemas.microsoft.com/office/word/2012/wordml" xmlns:w16cid="http://schemas.microsoft.com/office/word/2016/wordml/cid" xmlns:w16se="http://schemas.microsoft.com/office/word/2015/wordml/symex" xmlns:wpg="http://schemas.microsoft.com/office/word/2010/wordprocessingGroup" xmlns:wpi="http://schemas.microsoft.com/office/word/2010/wordprocessingInk" xmlns:wne="http://schemas.microsoft.com/office/word/2006/wordml" xmlns:wps="http://schemas.microsoft.com/office/word/2010/wordprocessingShape" mc:Ignorable="w14 w15 w16se w16cid wp14">
+  <w:p/>
 </w:hdr>
 </file>
 
 <file path=word/numbering.xml><?xml version="1.0" encoding="utf-8"?>
-<w:numbering xmlns:w="http://schemas.openxmlformats.org/wordprocessingml/2006/main" xmlns:wp="http://schemas.openxmlformats.org/drawingml/2006/wordprocessingDrawing" xmlns:w14="http://schemas.microsoft.com/office/word/2010/wordml" xmlns:r="http://schemas.openxmlformats.org/officeDocument/2006/relationships" xmlns:v="urn:schemas-microsoft-com:vml" xmlns:o="urn:schemas-microsoft-com:office:office">
-  <w:abstractNum w:abstractNumId="0">
+<w:numbering xmlns:wpc="http://schemas.microsoft.com/office/word/2010/wordprocessingCanvas" xmlns:cx="http://schemas.microsoft.com/office/drawing/2014/chartex" xmlns:cx1="http://schemas.microsoft.com/office/drawing/2015/9/8/chartex" xmlns:cx2="http://schemas.microsoft.com/office/drawing/2015/10/21/chartex" xmlns:cx3="http://schemas.microsoft.com/office/drawing/2016/5/9/chartex" xmlns:cx4="http://schemas.microsoft.com/office/drawing/2016/5/10/chartex" xmlns:cx5="http://schemas.microsoft.com/office/drawing/2016/5/11/chartex" xmlns:cx6="http://schemas.microsoft.com/office/drawing/2016/5/12/chartex" xmlns:cx7="http://schemas.microsoft.com/office/drawing/2016/5/13/chartex" xmlns:cx8="http://schemas.microsoft.com/office/drawing/2016/5/14/chartex" xmlns:mc="http://schemas.openxmlformats.org/markup-compatibility/2006" xmlns:aink="http://schemas.microsoft.com/office/drawing/2016/ink" xmlns:am3d="http://schemas.microsoft.com/office/drawing/2017/model3d" xmlns:o="urn:schemas-microsoft-com:office:office" xmlns:r="http://schemas.openxmlformats.org/officeDocument/2006/relationships" xmlns:m="http://schemas.openxmlformats.org/officeDocument/2006/math" xmlns:v="urn:schemas-microsoft-com:vml" xmlns:wp14="http://schemas.microsoft.com/office/word/2010/wordprocessingDrawing" xmlns:wp="http://schemas.openxmlformats.org/drawingml/2006/wordprocessingDrawing" xmlns:w10="urn:schemas-microsoft-com:office:word" xmlns:w="http://schemas.openxmlformats.org/wordprocessingml/2006/main" xmlns:w14="http://schemas.microsoft.com/office/word/2010/wordml" xmlns:w15="http://schemas.microsoft.com/office/word/2012/wordml" xmlns:w16cid="http://schemas.microsoft.com/office/word/2016/wordml/cid" xmlns:w16se="http://schemas.microsoft.com/office/word/2015/wordml/symex" xmlns:wpg="http://schemas.microsoft.com/office/word/2010/wordprocessingGroup" xmlns:wpi="http://schemas.microsoft.com/office/word/2010/wordprocessingInk" xmlns:wne="http://schemas.microsoft.com/office/word/2006/wordml" xmlns:wps="http://schemas.microsoft.com/office/word/2010/wordprocessingShape" mc:Ignorable="w14 w15 w16se w16cid wp14">
+  <w:abstractNum w:abstractNumId="0" w15:restartNumberingAfterBreak="0">
+    <w:nsid w:val="1C0B7B38"/>
     <w:multiLevelType w:val="hybridMultilevel"/>
-    <w:numStyleLink w:val="Bullet"/>
-  </w:abstractNum>
-  <w:abstractNum w:abstractNumId="1">
-    <w:multiLevelType w:val="hybridMultilevel"/>
+    <w:tmpl w:val="D2AC8D8A"/>
     <w:styleLink w:val="Bullet"/>
-    <w:lvl w:ilvl="0">
+    <w:lvl w:ilvl="0" w:tplc="8E48E920">
       <w:start w:val="1"/>
       <w:numFmt w:val="bullet"/>
-      <w:suff w:val="tab"/>
       <w:lvlText w:val="•"/>
       <w:lvlJc w:val="left"/>
       <w:pPr>
@@ -357,10 +984,9 @@
         <w:vertAlign w:val="baseline"/>
       </w:rPr>
     </w:lvl>
-    <w:lvl w:ilvl="1">
+    <w:lvl w:ilvl="1" w:tplc="2ACAD166">
       <w:start w:val="1"/>
       <w:numFmt w:val="bullet"/>
-      <w:suff w:val="tab"/>
       <w:lvlText w:val="•"/>
       <w:lvlJc w:val="left"/>
       <w:pPr>
@@ -383,10 +1009,9 @@
         <w:vertAlign w:val="baseline"/>
       </w:rPr>
     </w:lvl>
-    <w:lvl w:ilvl="2">
+    <w:lvl w:ilvl="2" w:tplc="F76233E6">
       <w:start w:val="1"/>
       <w:numFmt w:val="bullet"/>
-      <w:suff w:val="tab"/>
       <w:lvlText w:val="•"/>
       <w:lvlJc w:val="left"/>
       <w:pPr>
@@ -409,10 +1034,9 @@
         <w:vertAlign w:val="baseline"/>
       </w:rPr>
     </w:lvl>
-    <w:lvl w:ilvl="3">
+    <w:lvl w:ilvl="3" w:tplc="7E9CBA7E">
       <w:start w:val="1"/>
       <w:numFmt w:val="bullet"/>
-      <w:suff w:val="tab"/>
       <w:lvlText w:val="•"/>
       <w:lvlJc w:val="left"/>
       <w:pPr>
@@ -435,10 +1059,9 @@
         <w:vertAlign w:val="baseline"/>
       </w:rPr>
     </w:lvl>
-    <w:lvl w:ilvl="4">
+    <w:lvl w:ilvl="4" w:tplc="1BA29026">
       <w:start w:val="1"/>
       <w:numFmt w:val="bullet"/>
-      <w:suff w:val="tab"/>
       <w:lvlText w:val="•"/>
       <w:lvlJc w:val="left"/>
       <w:pPr>
@@ -461,10 +1084,9 @@
         <w:vertAlign w:val="baseline"/>
       </w:rPr>
     </w:lvl>
-    <w:lvl w:ilvl="5">
+    <w:lvl w:ilvl="5" w:tplc="79F4E514">
       <w:start w:val="1"/>
       <w:numFmt w:val="bullet"/>
-      <w:suff w:val="tab"/>
       <w:lvlText w:val="•"/>
       <w:lvlJc w:val="left"/>
       <w:pPr>
@@ -487,10 +1109,9 @@
         <w:vertAlign w:val="baseline"/>
       </w:rPr>
     </w:lvl>
-    <w:lvl w:ilvl="6">
+    <w:lvl w:ilvl="6" w:tplc="F5B4A544">
       <w:start w:val="1"/>
       <w:numFmt w:val="bullet"/>
-      <w:suff w:val="tab"/>
       <w:lvlText w:val="•"/>
       <w:lvlJc w:val="left"/>
       <w:pPr>
@@ -513,10 +1134,9 @@
         <w:vertAlign w:val="baseline"/>
       </w:rPr>
     </w:lvl>
-    <w:lvl w:ilvl="7">
+    <w:lvl w:ilvl="7" w:tplc="89AE5E08">
       <w:start w:val="1"/>
       <w:numFmt w:val="bullet"/>
-      <w:suff w:val="tab"/>
       <w:lvlText w:val="•"/>
       <w:lvlJc w:val="left"/>
       <w:pPr>
@@ -539,10 +1159,9 @@
         <w:vertAlign w:val="baseline"/>
       </w:rPr>
     </w:lvl>
-    <w:lvl w:ilvl="8">
+    <w:lvl w:ilvl="8" w:tplc="BA60ADDA">
       <w:start w:val="1"/>
       <w:numFmt w:val="bullet"/>
-      <w:suff w:val="tab"/>
       <w:lvlText w:val="•"/>
       <w:lvlJc w:val="left"/>
       <w:pPr>
@@ -566,58 +1185,33 @@
       </w:rPr>
     </w:lvl>
   </w:abstractNum>
+  <w:abstractNum w:abstractNumId="1" w15:restartNumberingAfterBreak="0">
+    <w:nsid w:val="528E5390"/>
+    <w:multiLevelType w:val="hybridMultilevel"/>
+    <w:tmpl w:val="D2AC8D8A"/>
+    <w:numStyleLink w:val="Bullet"/>
+  </w:abstractNum>
   <w:num w:numId="1">
-    <w:abstractNumId w:val="1"/>
+    <w:abstractNumId w:val="0"/>
   </w:num>
   <w:num w:numId="2">
-    <w:abstractNumId w:val="0"/>
+    <w:abstractNumId w:val="1"/>
   </w:num>
 </w:numbering>
 </file>
 
 <file path=word/styles.xml><?xml version="1.0" encoding="utf-8"?>
-<w:styles xmlns:w="http://schemas.openxmlformats.org/wordprocessingml/2006/main" xmlns:mc="http://schemas.openxmlformats.org/markup-compatibility/2006" xmlns:w14="http://schemas.microsoft.com/office/word/2010/wordml" mc:Ignorable="w14">
+<w:styles xmlns:mc="http://schemas.openxmlformats.org/markup-compatibility/2006" xmlns:r="http://schemas.openxmlformats.org/officeDocument/2006/relationships" xmlns:w="http://schemas.openxmlformats.org/wordprocessingml/2006/main" xmlns:w14="http://schemas.microsoft.com/office/word/2010/wordml" xmlns:w15="http://schemas.microsoft.com/office/word/2012/wordml" xmlns:w16cid="http://schemas.microsoft.com/office/word/2016/wordml/cid" xmlns:w16se="http://schemas.microsoft.com/office/word/2015/wordml/symex" mc:Ignorable="w14 w15 w16se w16cid">
   <w:docDefaults>
     <w:rPrDefault>
       <w:rPr>
-        <w:rFonts w:ascii="Times New Roman" w:cs="Times New Roman" w:hAnsi="Times New Roman" w:eastAsia="Arial Unicode MS"/>
-        <w:b w:val="0"/>
-        <w:bCs w:val="0"/>
-        <w:i w:val="0"/>
-        <w:iCs w:val="0"/>
-        <w:caps w:val="0"/>
-        <w:smallCaps w:val="0"/>
-        <w:strike w:val="0"/>
-        <w:dstrike w:val="0"/>
-        <w:outline w:val="0"/>
-        <w:emboss w:val="0"/>
-        <w:imprint w:val="0"/>
-        <w:vanish w:val="0"/>
-        <w:color w:val="auto"/>
-        <w:spacing w:val="0"/>
-        <w:w w:val="100"/>
-        <w:kern w:val="0"/>
-        <w:position w:val="0"/>
-        <w:sz w:val="20"/>
-        <w:szCs w:val="20"/>
-        <w:u w:val="none" w:color="auto"/>
+        <w:rFonts w:ascii="Times New Roman" w:eastAsia="Arial Unicode MS" w:hAnsi="Times New Roman" w:cs="Times New Roman"/>
         <w:bdr w:val="nil"/>
-        <w:vertAlign w:val="baseline"/>
-        <w:lang/>
+        <w:lang w:val="en-US" w:eastAsia="en-US" w:bidi="hi-IN"/>
       </w:rPr>
     </w:rPrDefault>
     <w:pPrDefault>
       <w:pPr>
-        <w:keepNext w:val="0"/>
-        <w:keepLines w:val="0"/>
-        <w:pageBreakBefore w:val="0"/>
-        <w:framePr w:anchorLock="0" w:w="0" w:h="0" w:vSpace="0" w:hSpace="0" w:xAlign="left" w:y="0" w:hRule="exact" w:vAnchor="margin"/>
-        <w:widowControl w:val="1"/>
-        <w:numPr>
-          <w:ilvl w:val="0"/>
-          <w:numId w:val="0"/>
-        </w:numPr>
-        <w:suppressLineNumbers w:val="0"/>
         <w:pBdr>
           <w:top w:val="nil"/>
           <w:left w:val="nil"/>
@@ -626,28 +1220,421 @@
           <w:between w:val="nil"/>
           <w:bar w:val="nil"/>
         </w:pBdr>
-        <w:shd w:val="clear" w:color="auto" w:fill="auto"/>
-        <w:suppressAutoHyphens w:val="0"/>
-        <w:spacing w:before="0" w:beforeAutospacing="0" w:after="0" w:afterAutospacing="0" w:line="240" w:lineRule="auto"/>
-        <w:ind w:left="0" w:right="0" w:firstLine="0"/>
-        <w:jc w:val="left"/>
-        <w:outlineLvl w:val="9"/>
       </w:pPr>
     </w:pPrDefault>
   </w:docDefaults>
+  <w:latentStyles w:defLockedState="0" w:defUIPriority="99" w:defSemiHidden="0" w:defUnhideWhenUsed="0" w:defQFormat="0" w:count="375">
+    <w:lsdException w:name="Normal" w:uiPriority="0" w:qFormat="1"/>
+    <w:lsdException w:name="heading 1" w:uiPriority="9" w:qFormat="1"/>
+    <w:lsdException w:name="heading 2" w:semiHidden="1" w:uiPriority="9" w:unhideWhenUsed="1" w:qFormat="1"/>
+    <w:lsdException w:name="heading 3" w:semiHidden="1" w:uiPriority="9" w:unhideWhenUsed="1" w:qFormat="1"/>
+    <w:lsdException w:name="heading 4" w:semiHidden="1" w:uiPriority="9" w:unhideWhenUsed="1" w:qFormat="1"/>
+    <w:lsdException w:name="heading 5" w:semiHidden="1" w:uiPriority="9" w:unhideWhenUsed="1" w:qFormat="1"/>
+    <w:lsdException w:name="heading 6" w:semiHidden="1" w:uiPriority="9" w:unhideWhenUsed="1" w:qFormat="1"/>
+    <w:lsdException w:name="heading 7" w:semiHidden="1" w:uiPriority="9" w:unhideWhenUsed="1" w:qFormat="1"/>
+    <w:lsdException w:name="heading 8" w:semiHidden="1" w:uiPriority="9" w:unhideWhenUsed="1" w:qFormat="1"/>
+    <w:lsdException w:name="heading 9" w:semiHidden="1" w:uiPriority="9" w:unhideWhenUsed="1" w:qFormat="1"/>
+    <w:lsdException w:name="index 1" w:semiHidden="1" w:unhideWhenUsed="1"/>
+    <w:lsdException w:name="index 2" w:semiHidden="1" w:unhideWhenUsed="1"/>
+    <w:lsdException w:name="index 3" w:semiHidden="1" w:unhideWhenUsed="1"/>
+    <w:lsdException w:name="index 4" w:semiHidden="1" w:unhideWhenUsed="1"/>
+    <w:lsdException w:name="index 5" w:semiHidden="1" w:unhideWhenUsed="1"/>
+    <w:lsdException w:name="index 6" w:semiHidden="1" w:unhideWhenUsed="1"/>
+    <w:lsdException w:name="index 7" w:semiHidden="1" w:unhideWhenUsed="1"/>
+    <w:lsdException w:name="index 8" w:semiHidden="1" w:unhideWhenUsed="1"/>
+    <w:lsdException w:name="index 9" w:semiHidden="1" w:unhideWhenUsed="1"/>
+    <w:lsdException w:name="toc 1" w:semiHidden="1" w:uiPriority="39" w:unhideWhenUsed="1"/>
+    <w:lsdException w:name="toc 2" w:semiHidden="1" w:uiPriority="39" w:unhideWhenUsed="1"/>
+    <w:lsdException w:name="toc 3" w:semiHidden="1" w:uiPriority="39" w:unhideWhenUsed="1"/>
+    <w:lsdException w:name="toc 4" w:semiHidden="1" w:uiPriority="39" w:unhideWhenUsed="1"/>
+    <w:lsdException w:name="toc 5" w:semiHidden="1" w:uiPriority="39" w:unhideWhenUsed="1"/>
+    <w:lsdException w:name="toc 6" w:semiHidden="1" w:uiPriority="39" w:unhideWhenUsed="1"/>
+    <w:lsdException w:name="toc 7" w:semiHidden="1" w:uiPriority="39" w:unhideWhenUsed="1"/>
+    <w:lsdException w:name="toc 8" w:semiHidden="1" w:uiPriority="39" w:unhideWhenUsed="1"/>
+    <w:lsdException w:name="toc 9" w:semiHidden="1" w:uiPriority="39" w:unhideWhenUsed="1"/>
+    <w:lsdException w:name="Normal Indent" w:semiHidden="1" w:unhideWhenUsed="1"/>
+    <w:lsdException w:name="footnote text" w:semiHidden="1" w:unhideWhenUsed="1"/>
+    <w:lsdException w:name="annotation text" w:semiHidden="1" w:unhideWhenUsed="1"/>
+    <w:lsdException w:name="header" w:semiHidden="1" w:unhideWhenUsed="1"/>
+    <w:lsdException w:name="footer" w:semiHidden="1" w:unhideWhenUsed="1"/>
+    <w:lsdException w:name="index heading" w:semiHidden="1" w:unhideWhenUsed="1"/>
+    <w:lsdException w:name="caption" w:semiHidden="1" w:uiPriority="35" w:unhideWhenUsed="1" w:qFormat="1"/>
+    <w:lsdException w:name="table of figures" w:semiHidden="1" w:unhideWhenUsed="1"/>
+    <w:lsdException w:name="envelope address" w:semiHidden="1" w:unhideWhenUsed="1"/>
+    <w:lsdException w:name="envelope return" w:semiHidden="1" w:unhideWhenUsed="1"/>
+    <w:lsdException w:name="footnote reference" w:semiHidden="1" w:unhideWhenUsed="1"/>
+    <w:lsdException w:name="annotation reference" w:semiHidden="1" w:unhideWhenUsed="1"/>
+    <w:lsdException w:name="line number" w:semiHidden="1" w:unhideWhenUsed="1"/>
+    <w:lsdException w:name="page number" w:semiHidden="1" w:unhideWhenUsed="1"/>
+    <w:lsdException w:name="endnote reference" w:semiHidden="1" w:unhideWhenUsed="1"/>
+    <w:lsdException w:name="endnote text" w:semiHidden="1" w:unhideWhenUsed="1"/>
+    <w:lsdException w:name="table of authorities" w:semiHidden="1" w:unhideWhenUsed="1"/>
+    <w:lsdException w:name="macro" w:semiHidden="1" w:unhideWhenUsed="1"/>
+    <w:lsdException w:name="toa heading" w:semiHidden="1" w:unhideWhenUsed="1"/>
+    <w:lsdException w:name="List" w:semiHidden="1" w:unhideWhenUsed="1"/>
+    <w:lsdException w:name="List Bullet" w:semiHidden="1" w:unhideWhenUsed="1"/>
+    <w:lsdException w:name="List Number" w:semiHidden="1" w:unhideWhenUsed="1"/>
+    <w:lsdException w:name="List 2" w:semiHidden="1" w:unhideWhenUsed="1"/>
+    <w:lsdException w:name="List 3" w:semiHidden="1" w:unhideWhenUsed="1"/>
+    <w:lsdException w:name="List 4" w:semiHidden="1" w:unhideWhenUsed="1"/>
+    <w:lsdException w:name="List 5" w:semiHidden="1" w:unhideWhenUsed="1"/>
+    <w:lsdException w:name="List Bullet 2" w:semiHidden="1" w:unhideWhenUsed="1"/>
+    <w:lsdException w:name="List Bullet 3" w:semiHidden="1" w:unhideWhenUsed="1"/>
+    <w:lsdException w:name="List Bullet 4" w:semiHidden="1" w:unhideWhenUsed="1"/>
+    <w:lsdException w:name="List Bullet 5" w:semiHidden="1" w:unhideWhenUsed="1"/>
+    <w:lsdException w:name="List Number 2" w:semiHidden="1" w:unhideWhenUsed="1"/>
+    <w:lsdException w:name="List Number 3" w:semiHidden="1" w:unhideWhenUsed="1"/>
+    <w:lsdException w:name="List Number 4" w:semiHidden="1" w:unhideWhenUsed="1"/>
+    <w:lsdException w:name="List Number 5" w:semiHidden="1" w:unhideWhenUsed="1"/>
+    <w:lsdException w:name="Title" w:uiPriority="10" w:qFormat="1"/>
+    <w:lsdException w:name="Closing" w:semiHidden="1" w:unhideWhenUsed="1"/>
+    <w:lsdException w:name="Signature" w:semiHidden="1" w:unhideWhenUsed="1"/>
+    <w:lsdException w:name="Default Paragraph Font" w:semiHidden="1" w:uiPriority="1" w:unhideWhenUsed="1"/>
+    <w:lsdException w:name="Body Text" w:semiHidden="1" w:unhideWhenUsed="1"/>
+    <w:lsdException w:name="Body Text Indent" w:semiHidden="1" w:unhideWhenUsed="1"/>
+    <w:lsdException w:name="List Continue" w:semiHidden="1" w:unhideWhenUsed="1"/>
+    <w:lsdException w:name="List Continue 2" w:semiHidden="1" w:unhideWhenUsed="1"/>
+    <w:lsdException w:name="List Continue 3" w:semiHidden="1" w:unhideWhenUsed="1"/>
+    <w:lsdException w:name="List Continue 4" w:semiHidden="1" w:unhideWhenUsed="1"/>
+    <w:lsdException w:name="List Continue 5" w:semiHidden="1" w:unhideWhenUsed="1"/>
+    <w:lsdException w:name="Message Header" w:semiHidden="1" w:unhideWhenUsed="1"/>
+    <w:lsdException w:name="Subtitle" w:uiPriority="11" w:qFormat="1"/>
+    <w:lsdException w:name="Salutation" w:semiHidden="1" w:unhideWhenUsed="1"/>
+    <w:lsdException w:name="Date" w:semiHidden="1" w:unhideWhenUsed="1"/>
+    <w:lsdException w:name="Body Text First Indent" w:semiHidden="1" w:unhideWhenUsed="1"/>
+    <w:lsdException w:name="Body Text First Indent 2" w:semiHidden="1" w:unhideWhenUsed="1"/>
+    <w:lsdException w:name="Note Heading" w:semiHidden="1" w:unhideWhenUsed="1"/>
+    <w:lsdException w:name="Body Text 2" w:semiHidden="1" w:unhideWhenUsed="1"/>
+    <w:lsdException w:name="Body Text 3" w:semiHidden="1" w:unhideWhenUsed="1"/>
+    <w:lsdException w:name="Body Text Indent 2" w:semiHidden="1" w:unhideWhenUsed="1"/>
+    <w:lsdException w:name="Body Text Indent 3" w:semiHidden="1" w:unhideWhenUsed="1"/>
+    <w:lsdException w:name="Block Text" w:semiHidden="1" w:unhideWhenUsed="1"/>
+    <w:lsdException w:name="Hyperlink" w:semiHidden="1" w:unhideWhenUsed="1"/>
+    <w:lsdException w:name="FollowedHyperlink" w:semiHidden="1" w:unhideWhenUsed="1"/>
+    <w:lsdException w:name="Strong" w:uiPriority="22" w:qFormat="1"/>
+    <w:lsdException w:name="Emphasis" w:uiPriority="20" w:qFormat="1"/>
+    <w:lsdException w:name="Document Map" w:semiHidden="1" w:unhideWhenUsed="1"/>
+    <w:lsdException w:name="Plain Text" w:semiHidden="1" w:unhideWhenUsed="1"/>
+    <w:lsdException w:name="E-mail Signature" w:semiHidden="1" w:unhideWhenUsed="1"/>
+    <w:lsdException w:name="HTML Top of Form" w:semiHidden="1" w:unhideWhenUsed="1"/>
+    <w:lsdException w:name="HTML Bottom of Form" w:semiHidden="1" w:unhideWhenUsed="1"/>
+    <w:lsdException w:name="Normal (Web)" w:semiHidden="1" w:unhideWhenUsed="1"/>
+    <w:lsdException w:name="HTML Acronym" w:semiHidden="1" w:unhideWhenUsed="1"/>
+    <w:lsdException w:name="HTML Address" w:semiHidden="1" w:unhideWhenUsed="1"/>
+    <w:lsdException w:name="HTML Cite" w:semiHidden="1" w:unhideWhenUsed="1"/>
+    <w:lsdException w:name="HTML Code" w:semiHidden="1" w:unhideWhenUsed="1"/>
+    <w:lsdException w:name="HTML Definition" w:semiHidden="1" w:unhideWhenUsed="1"/>
+    <w:lsdException w:name="HTML Keyboard" w:semiHidden="1" w:unhideWhenUsed="1"/>
+    <w:lsdException w:name="HTML Preformatted" w:semiHidden="1" w:unhideWhenUsed="1"/>
+    <w:lsdException w:name="HTML Sample" w:semiHidden="1" w:unhideWhenUsed="1"/>
+    <w:lsdException w:name="HTML Typewriter" w:semiHidden="1" w:unhideWhenUsed="1"/>
+    <w:lsdException w:name="HTML Variable" w:semiHidden="1" w:unhideWhenUsed="1"/>
+    <w:lsdException w:name="Normal Table" w:semiHidden="1" w:unhideWhenUsed="1"/>
+    <w:lsdException w:name="annotation subject" w:semiHidden="1" w:unhideWhenUsed="1"/>
+    <w:lsdException w:name="No List" w:semiHidden="1" w:unhideWhenUsed="1"/>
+    <w:lsdException w:name="Outline List 1" w:semiHidden="1" w:unhideWhenUsed="1"/>
+    <w:lsdException w:name="Outline List 2" w:semiHidden="1" w:unhideWhenUsed="1"/>
+    <w:lsdException w:name="Outline List 3" w:semiHidden="1" w:unhideWhenUsed="1"/>
+    <w:lsdException w:name="Table Simple 1" w:semiHidden="1" w:unhideWhenUsed="1"/>
+    <w:lsdException w:name="Table Simple 2" w:semiHidden="1" w:unhideWhenUsed="1"/>
+    <w:lsdException w:name="Table Simple 3" w:semiHidden="1" w:unhideWhenUsed="1"/>
+    <w:lsdException w:name="Table Classic 1" w:semiHidden="1" w:unhideWhenUsed="1"/>
+    <w:lsdException w:name="Table Classic 2" w:semiHidden="1" w:unhideWhenUsed="1"/>
+    <w:lsdException w:name="Table Classic 3" w:semiHidden="1" w:unhideWhenUsed="1"/>
+    <w:lsdException w:name="Table Classic 4" w:semiHidden="1" w:unhideWhenUsed="1"/>
+    <w:lsdException w:name="Table Colorful 1" w:semiHidden="1" w:unhideWhenUsed="1"/>
+    <w:lsdException w:name="Table Colorful 2" w:semiHidden="1" w:unhideWhenUsed="1"/>
+    <w:lsdException w:name="Table Colorful 3" w:semiHidden="1" w:unhideWhenUsed="1"/>
+    <w:lsdException w:name="Table Columns 1" w:semiHidden="1" w:unhideWhenUsed="1"/>
+    <w:lsdException w:name="Table Columns 2" w:semiHidden="1" w:unhideWhenUsed="1"/>
+    <w:lsdException w:name="Table Columns 3" w:semiHidden="1" w:unhideWhenUsed="1"/>
+    <w:lsdException w:name="Table Columns 4" w:semiHidden="1" w:unhideWhenUsed="1"/>
+    <w:lsdException w:name="Table Columns 5" w:semiHidden="1" w:unhideWhenUsed="1"/>
+    <w:lsdException w:name="Table Grid 1" w:semiHidden="1" w:unhideWhenUsed="1"/>
+    <w:lsdException w:name="Table Grid 2" w:semiHidden="1" w:unhideWhenUsed="1"/>
+    <w:lsdException w:name="Table Grid 3" w:semiHidden="1" w:unhideWhenUsed="1"/>
+    <w:lsdException w:name="Table Grid 4" w:semiHidden="1" w:unhideWhenUsed="1"/>
+    <w:lsdException w:name="Table Grid 5" w:semiHidden="1" w:unhideWhenUsed="1"/>
+    <w:lsdException w:name="Table Grid 6" w:semiHidden="1" w:unhideWhenUsed="1"/>
+    <w:lsdException w:name="Table Grid 7" w:semiHidden="1" w:unhideWhenUsed="1"/>
+    <w:lsdException w:name="Table Grid 8" w:semiHidden="1" w:unhideWhenUsed="1"/>
+    <w:lsdException w:name="Table List 1" w:semiHidden="1" w:unhideWhenUsed="1"/>
+    <w:lsdException w:name="Table List 2" w:semiHidden="1" w:unhideWhenUsed="1"/>
+    <w:lsdException w:name="Table List 3" w:semiHidden="1" w:unhideWhenUsed="1"/>
+    <w:lsdException w:name="Table List 4" w:semiHidden="1" w:unhideWhenUsed="1"/>
+    <w:lsdException w:name="Table List 5" w:semiHidden="1" w:unhideWhenUsed="1"/>
+    <w:lsdException w:name="Table List 6" w:semiHidden="1" w:unhideWhenUsed="1"/>
+    <w:lsdException w:name="Table List 7" w:semiHidden="1" w:unhideWhenUsed="1"/>
+    <w:lsdException w:name="Table List 8" w:semiHidden="1" w:unhideWhenUsed="1"/>
+    <w:lsdException w:name="Table 3D effects 1" w:semiHidden="1" w:unhideWhenUsed="1"/>
+    <w:lsdException w:name="Table 3D effects 2" w:semiHidden="1" w:unhideWhenUsed="1"/>
+    <w:lsdException w:name="Table 3D effects 3" w:semiHidden="1" w:unhideWhenUsed="1"/>
+    <w:lsdException w:name="Table Contemporary" w:semiHidden="1" w:unhideWhenUsed="1"/>
+    <w:lsdException w:name="Table Elegant" w:semiHidden="1" w:unhideWhenUsed="1"/>
+    <w:lsdException w:name="Table Professional" w:semiHidden="1" w:unhideWhenUsed="1"/>
+    <w:lsdException w:name="Table Subtle 1" w:semiHidden="1" w:unhideWhenUsed="1"/>
+    <w:lsdException w:name="Table Subtle 2" w:semiHidden="1" w:unhideWhenUsed="1"/>
+    <w:lsdException w:name="Table Web 1" w:semiHidden="1" w:unhideWhenUsed="1"/>
+    <w:lsdException w:name="Table Web 2" w:semiHidden="1" w:unhideWhenUsed="1"/>
+    <w:lsdException w:name="Table Web 3" w:semiHidden="1" w:unhideWhenUsed="1"/>
+    <w:lsdException w:name="Balloon Text" w:semiHidden="1" w:unhideWhenUsed="1"/>
+    <w:lsdException w:name="Table Grid" w:uiPriority="39"/>
+    <w:lsdException w:name="Table Theme" w:semiHidden="1" w:unhideWhenUsed="1"/>
+    <w:lsdException w:name="Placeholder Text" w:semiHidden="1"/>
+    <w:lsdException w:name="No Spacing" w:uiPriority="1" w:qFormat="1"/>
+    <w:lsdException w:name="Light Shading" w:uiPriority="60"/>
+    <w:lsdException w:name="Light List" w:uiPriority="61"/>
+    <w:lsdException w:name="Light Grid" w:uiPriority="62"/>
+    <w:lsdException w:name="Medium Shading 1" w:uiPriority="63"/>
+    <w:lsdException w:name="Medium Shading 2" w:uiPriority="64"/>
+    <w:lsdException w:name="Medium List 1" w:uiPriority="65"/>
+    <w:lsdException w:name="Medium List 2" w:uiPriority="66"/>
+    <w:lsdException w:name="Medium Grid 1" w:uiPriority="67"/>
+    <w:lsdException w:name="Medium Grid 2" w:uiPriority="68"/>
+    <w:lsdException w:name="Medium Grid 3" w:uiPriority="69"/>
+    <w:lsdException w:name="Dark List" w:uiPriority="70"/>
+    <w:lsdException w:name="Colorful Shading" w:uiPriority="71"/>
+    <w:lsdException w:name="Colorful List" w:uiPriority="72"/>
+    <w:lsdException w:name="Colorful Grid" w:uiPriority="73"/>
+    <w:lsdException w:name="Light Shading Accent 1" w:uiPriority="60"/>
+    <w:lsdException w:name="Light List Accent 1" w:uiPriority="61"/>
+    <w:lsdException w:name="Light Grid Accent 1" w:uiPriority="62"/>
+    <w:lsdException w:name="Medium Shading 1 Accent 1" w:uiPriority="63"/>
+    <w:lsdException w:name="Medium Shading 2 Accent 1" w:uiPriority="64"/>
+    <w:lsdException w:name="Medium List 1 Accent 1" w:uiPriority="65"/>
+    <w:lsdException w:name="Revision" w:semiHidden="1"/>
+    <w:lsdException w:name="List Paragraph" w:uiPriority="34" w:qFormat="1"/>
+    <w:lsdException w:name="Quote" w:uiPriority="29" w:qFormat="1"/>
+    <w:lsdException w:name="Intense Quote" w:uiPriority="30" w:qFormat="1"/>
+    <w:lsdException w:name="Medium List 2 Accent 1" w:uiPriority="66"/>
+    <w:lsdException w:name="Medium Grid 1 Accent 1" w:uiPriority="67"/>
+    <w:lsdException w:name="Medium Grid 2 Accent 1" w:uiPriority="68"/>
+    <w:lsdException w:name="Medium Grid 3 Accent 1" w:uiPriority="69"/>
+    <w:lsdException w:name="Dark List Accent 1" w:uiPriority="70"/>
+    <w:lsdException w:name="Colorful Shading Accent 1" w:uiPriority="71"/>
+    <w:lsdException w:name="Colorful List Accent 1" w:uiPriority="72"/>
+    <w:lsdException w:name="Colorful Grid Accent 1" w:uiPriority="73"/>
+    <w:lsdException w:name="Light Shading Accent 2" w:uiPriority="60"/>
+    <w:lsdException w:name="Light List Accent 2" w:uiPriority="61"/>
+    <w:lsdException w:name="Light Grid Accent 2" w:uiPriority="62"/>
+    <w:lsdException w:name="Medium Shading 1 Accent 2" w:uiPriority="63"/>
+    <w:lsdException w:name="Medium Shading 2 Accent 2" w:uiPriority="64"/>
+    <w:lsdException w:name="Medium List 1 Accent 2" w:uiPriority="65"/>
+    <w:lsdException w:name="Medium List 2 Accent 2" w:uiPriority="66"/>
+    <w:lsdException w:name="Medium Grid 1 Accent 2" w:uiPriority="67"/>
+    <w:lsdException w:name="Medium Grid 2 Accent 2" w:uiPriority="68"/>
+    <w:lsdException w:name="Medium Grid 3 Accent 2" w:uiPriority="69"/>
+    <w:lsdException w:name="Dark List Accent 2" w:uiPriority="70"/>
+    <w:lsdException w:name="Colorful Shading Accent 2" w:uiPriority="71"/>
+    <w:lsdException w:name="Colorful List Accent 2" w:uiPriority="72"/>
+    <w:lsdException w:name="Colorful Grid Accent 2" w:uiPriority="73"/>
+    <w:lsdException w:name="Light Shading Accent 3" w:uiPriority="60"/>
+    <w:lsdException w:name="Light List Accent 3" w:uiPriority="61"/>
+    <w:lsdException w:name="Light Grid Accent 3" w:uiPriority="62"/>
+    <w:lsdException w:name="Medium Shading 1 Accent 3" w:uiPriority="63"/>
+    <w:lsdException w:name="Medium Shading 2 Accent 3" w:uiPriority="64"/>
+    <w:lsdException w:name="Medium List 1 Accent 3" w:uiPriority="65"/>
+    <w:lsdException w:name="Medium List 2 Accent 3" w:uiPriority="66"/>
+    <w:lsdException w:name="Medium Grid 1 Accent 3" w:uiPriority="67"/>
+    <w:lsdException w:name="Medium Grid 2 Accent 3" w:uiPriority="68"/>
+    <w:lsdException w:name="Medium Grid 3 Accent 3" w:uiPriority="69"/>
+    <w:lsdException w:name="Dark List Accent 3" w:uiPriority="70"/>
+    <w:lsdException w:name="Colorful Shading Accent 3" w:uiPriority="71"/>
+    <w:lsdException w:name="Colorful List Accent 3" w:uiPriority="72"/>
+    <w:lsdException w:name="Colorful Grid Accent 3" w:uiPriority="73"/>
+    <w:lsdException w:name="Light Shading Accent 4" w:uiPriority="60"/>
+    <w:lsdException w:name="Light List Accent 4" w:uiPriority="61"/>
+    <w:lsdException w:name="Light Grid Accent 4" w:uiPriority="62"/>
+    <w:lsdException w:name="Medium Shading 1 Accent 4" w:uiPriority="63"/>
+    <w:lsdException w:name="Medium Shading 2 Accent 4" w:uiPriority="64"/>
+    <w:lsdException w:name="Medium List 1 Accent 4" w:uiPriority="65"/>
+    <w:lsdException w:name="Medium List 2 Accent 4" w:uiPriority="66"/>
+    <w:lsdException w:name="Medium Grid 1 Accent 4" w:uiPriority="67"/>
+    <w:lsdException w:name="Medium Grid 2 Accent 4" w:uiPriority="68"/>
+    <w:lsdException w:name="Medium Grid 3 Accent 4" w:uiPriority="69"/>
+    <w:lsdException w:name="Dark List Accent 4" w:uiPriority="70"/>
+    <w:lsdException w:name="Colorful Shading Accent 4" w:uiPriority="71"/>
+    <w:lsdException w:name="Colorful List Accent 4" w:uiPriority="72"/>
+    <w:lsdException w:name="Colorful Grid Accent 4" w:uiPriority="73"/>
+    <w:lsdException w:name="Light Shading Accent 5" w:uiPriority="60"/>
+    <w:lsdException w:name="Light List Accent 5" w:uiPriority="61"/>
+    <w:lsdException w:name="Light Grid Accent 5" w:uiPriority="62"/>
+    <w:lsdException w:name="Medium Shading 1 Accent 5" w:uiPriority="63"/>
+    <w:lsdException w:name="Medium Shading 2 Accent 5" w:uiPriority="64"/>
+    <w:lsdException w:name="Medium List 1 Accent 5" w:uiPriority="65"/>
+    <w:lsdException w:name="Medium List 2 Accent 5" w:uiPriority="66"/>
+    <w:lsdException w:name="Medium Grid 1 Accent 5" w:uiPriority="67"/>
+    <w:lsdException w:name="Medium Grid 2 Accent 5" w:uiPriority="68"/>
+    <w:lsdException w:name="Medium Grid 3 Accent 5" w:uiPriority="69"/>
+    <w:lsdException w:name="Dark List Accent 5" w:uiPriority="70"/>
+    <w:lsdException w:name="Colorful Shading Accent 5" w:uiPriority="71"/>
+    <w:lsdException w:name="Colorful List Accent 5" w:uiPriority="72"/>
+    <w:lsdException w:name="Colorful Grid Accent 5" w:uiPriority="73"/>
+    <w:lsdException w:name="Light Shading Accent 6" w:uiPriority="60"/>
+    <w:lsdException w:name="Light List Accent 6" w:uiPriority="61"/>
+    <w:lsdException w:name="Light Grid Accent 6" w:uiPriority="62"/>
+    <w:lsdException w:name="Medium Shading 1 Accent 6" w:uiPriority="63"/>
+    <w:lsdException w:name="Medium Shading 2 Accent 6" w:uiPriority="64"/>
+    <w:lsdException w:name="Medium List 1 Accent 6" w:uiPriority="65"/>
+    <w:lsdException w:name="Medium List 2 Accent 6" w:uiPriority="66"/>
+    <w:lsdException w:name="Medium Grid 1 Accent 6" w:uiPriority="67"/>
+    <w:lsdException w:name="Medium Grid 2 Accent 6" w:uiPriority="68"/>
+    <w:lsdException w:name="Medium Grid 3 Accent 6" w:uiPriority="69"/>
+    <w:lsdException w:name="Dark List Accent 6" w:uiPriority="70"/>
+    <w:lsdException w:name="Colorful Shading Accent 6" w:uiPriority="71"/>
+    <w:lsdException w:name="Colorful List Accent 6" w:uiPriority="72"/>
+    <w:lsdException w:name="Colorful Grid Accent 6" w:uiPriority="73"/>
+    <w:lsdException w:name="Subtle Emphasis" w:uiPriority="19" w:qFormat="1"/>
+    <w:lsdException w:name="Intense Emphasis" w:uiPriority="21" w:qFormat="1"/>
+    <w:lsdException w:name="Subtle Reference" w:uiPriority="31" w:qFormat="1"/>
+    <w:lsdException w:name="Intense Reference" w:uiPriority="32" w:qFormat="1"/>
+    <w:lsdException w:name="Book Title" w:uiPriority="33" w:qFormat="1"/>
+    <w:lsdException w:name="Bibliography" w:semiHidden="1" w:uiPriority="37" w:unhideWhenUsed="1"/>
+    <w:lsdException w:name="TOC Heading" w:semiHidden="1" w:uiPriority="39" w:unhideWhenUsed="1" w:qFormat="1"/>
+    <w:lsdException w:name="Plain Table 1" w:uiPriority="41"/>
+    <w:lsdException w:name="Plain Table 2" w:uiPriority="42"/>
+    <w:lsdException w:name="Plain Table 3" w:uiPriority="43"/>
+    <w:lsdException w:name="Plain Table 4" w:uiPriority="44"/>
+    <w:lsdException w:name="Plain Table 5" w:uiPriority="45"/>
+    <w:lsdException w:name="Grid Table Light" w:uiPriority="40"/>
+    <w:lsdException w:name="Grid Table 1 Light" w:uiPriority="46"/>
+    <w:lsdException w:name="Grid Table 2" w:uiPriority="47"/>
+    <w:lsdException w:name="Grid Table 3" w:uiPriority="48"/>
+    <w:lsdException w:name="Grid Table 4" w:uiPriority="49"/>
+    <w:lsdException w:name="Grid Table 5 Dark" w:uiPriority="50"/>
+    <w:lsdException w:name="Grid Table 6 Colorful" w:uiPriority="51"/>
+    <w:lsdException w:name="Grid Table 7 Colorful" w:uiPriority="52"/>
+    <w:lsdException w:name="Grid Table 1 Light Accent 1" w:uiPriority="46"/>
+    <w:lsdException w:name="Grid Table 2 Accent 1" w:uiPriority="47"/>
+    <w:lsdException w:name="Grid Table 3 Accent 1" w:uiPriority="48"/>
+    <w:lsdException w:name="Grid Table 4 Accent 1" w:uiPriority="49"/>
+    <w:lsdException w:name="Grid Table 5 Dark Accent 1" w:uiPriority="50"/>
+    <w:lsdException w:name="Grid Table 6 Colorful Accent 1" w:uiPriority="51"/>
+    <w:lsdException w:name="Grid Table 7 Colorful Accent 1" w:uiPriority="52"/>
+    <w:lsdException w:name="Grid Table 1 Light Accent 2" w:uiPriority="46"/>
+    <w:lsdException w:name="Grid Table 2 Accent 2" w:uiPriority="47"/>
+    <w:lsdException w:name="Grid Table 3 Accent 2" w:uiPriority="48"/>
+    <w:lsdException w:name="Grid Table 4 Accent 2" w:uiPriority="49"/>
+    <w:lsdException w:name="Grid Table 5 Dark Accent 2" w:uiPriority="50"/>
+    <w:lsdException w:name="Grid Table 6 Colorful Accent 2" w:uiPriority="51"/>
+    <w:lsdException w:name="Grid Table 7 Colorful Accent 2" w:uiPriority="52"/>
+    <w:lsdException w:name="Grid Table 1 Light Accent 3" w:uiPriority="46"/>
+    <w:lsdException w:name="Grid Table 2 Accent 3" w:uiPriority="47"/>
+    <w:lsdException w:name="Grid Table 3 Accent 3" w:uiPriority="48"/>
+    <w:lsdException w:name="Grid Table 4 Accent 3" w:uiPriority="49"/>
+    <w:lsdException w:name="Grid Table 5 Dark Accent 3" w:uiPriority="50"/>
+    <w:lsdException w:name="Grid Table 6 Colorful Accent 3" w:uiPriority="51"/>
+    <w:lsdException w:name="Grid Table 7 Colorful Accent 3" w:uiPriority="52"/>
+    <w:lsdException w:name="Grid Table 1 Light Accent 4" w:uiPriority="46"/>
+    <w:lsdException w:name="Grid Table 2 Accent 4" w:uiPriority="47"/>
+    <w:lsdException w:name="Grid Table 3 Accent 4" w:uiPriority="48"/>
+    <w:lsdException w:name="Grid Table 4 Accent 4" w:uiPriority="49"/>
+    <w:lsdException w:name="Grid Table 5 Dark Accent 4" w:uiPriority="50"/>
+    <w:lsdException w:name="Grid Table 6 Colorful Accent 4" w:uiPriority="51"/>
+    <w:lsdException w:name="Grid Table 7 Colorful Accent 4" w:uiPriority="52"/>
+    <w:lsdException w:name="Grid Table 1 Light Accent 5" w:uiPriority="46"/>
+    <w:lsdException w:name="Grid Table 2 Accent 5" w:uiPriority="47"/>
+    <w:lsdException w:name="Grid Table 3 Accent 5" w:uiPriority="48"/>
+    <w:lsdException w:name="Grid Table 4 Accent 5" w:uiPriority="49"/>
+    <w:lsdException w:name="Grid Table 5 Dark Accent 5" w:uiPriority="50"/>
+    <w:lsdException w:name="Grid Table 6 Colorful Accent 5" w:uiPriority="51"/>
+    <w:lsdException w:name="Grid Table 7 Colorful Accent 5" w:uiPriority="52"/>
+    <w:lsdException w:name="Grid Table 1 Light Accent 6" w:uiPriority="46"/>
+    <w:lsdException w:name="Grid Table 2 Accent 6" w:uiPriority="47"/>
+    <w:lsdException w:name="Grid Table 3 Accent 6" w:uiPriority="48"/>
+    <w:lsdException w:name="Grid Table 4 Accent 6" w:uiPriority="49"/>
+    <w:lsdException w:name="Grid Table 5 Dark Accent 6" w:uiPriority="50"/>
+    <w:lsdException w:name="Grid Table 6 Colorful Accent 6" w:uiPriority="51"/>
+    <w:lsdException w:name="Grid Table 7 Colorful Accent 6" w:uiPriority="52"/>
+    <w:lsdException w:name="List Table 1 Light" w:uiPriority="46"/>
+    <w:lsdException w:name="List Table 2" w:uiPriority="47"/>
+    <w:lsdException w:name="List Table 3" w:uiPriority="48"/>
+    <w:lsdException w:name="List Table 4" w:uiPriority="49"/>
+    <w:lsdException w:name="List Table 5 Dark" w:uiPriority="50"/>
+    <w:lsdException w:name="List Table 6 Colorful" w:uiPriority="51"/>
+    <w:lsdException w:name="List Table 7 Colorful" w:uiPriority="52"/>
+    <w:lsdException w:name="List Table 1 Light Accent 1" w:uiPriority="46"/>
+    <w:lsdException w:name="List Table 2 Accent 1" w:uiPriority="47"/>
+    <w:lsdException w:name="List Table 3 Accent 1" w:uiPriority="48"/>
+    <w:lsdException w:name="List Table 4 Accent 1" w:uiPriority="49"/>
+    <w:lsdException w:name="List Table 5 Dark Accent 1" w:uiPriority="50"/>
+    <w:lsdException w:name="List Table 6 Colorful Accent 1" w:uiPriority="51"/>
+    <w:lsdException w:name="List Table 7 Colorful Accent 1" w:uiPriority="52"/>
+    <w:lsdException w:name="List Table 1 Light Accent 2" w:uiPriority="46"/>
+    <w:lsdException w:name="List Table 2 Accent 2" w:uiPriority="47"/>
+    <w:lsdException w:name="List Table 3 Accent 2" w:uiPriority="48"/>
+    <w:lsdException w:name="List Table 4 Accent 2" w:uiPriority="49"/>
+    <w:lsdException w:name="List Table 5 Dark Accent 2" w:uiPriority="50"/>
+    <w:lsdException w:name="List Table 6 Colorful Accent 2" w:uiPriority="51"/>
+    <w:lsdException w:name="List Table 7 Colorful Accent 2" w:uiPriority="52"/>
+    <w:lsdException w:name="List Table 1 Light Accent 3" w:uiPriority="46"/>
+    <w:lsdException w:name="List Table 2 Accent 3" w:uiPriority="47"/>
+    <w:lsdException w:name="List Table 3 Accent 3" w:uiPriority="48"/>
+    <w:lsdException w:name="List Table 4 Accent 3" w:uiPriority="49"/>
+    <w:lsdException w:name="List Table 5 Dark Accent 3" w:uiPriority="50"/>
+    <w:lsdException w:name="List Table 6 Colorful Accent 3" w:uiPriority="51"/>
+    <w:lsdException w:name="List Table 7 Colorful Accent 3" w:uiPriority="52"/>
+    <w:lsdException w:name="List Table 1 Light Accent 4" w:uiPriority="46"/>
+    <w:lsdException w:name="List Table 2 Accent 4" w:uiPriority="47"/>
+    <w:lsdException w:name="List Table 3 Accent 4" w:uiPriority="48"/>
+    <w:lsdException w:name="List Table 4 Accent 4" w:uiPriority="49"/>
+    <w:lsdException w:name="List Table 5 Dark Accent 4" w:uiPriority="50"/>
+    <w:lsdException w:name="List Table 6 Colorful Accent 4" w:uiPriority="51"/>
+    <w:lsdException w:name="List Table 7 Colorful Accent 4" w:uiPriority="52"/>
+    <w:lsdException w:name="List Table 1 Light Accent 5" w:uiPriority="46"/>
+    <w:lsdException w:name="List Table 2 Accent 5" w:uiPriority="47"/>
+    <w:lsdException w:name="List Table 3 Accent 5" w:uiPriority="48"/>
+    <w:lsdException w:name="List Table 4 Accent 5" w:uiPriority="49"/>
+    <w:lsdException w:name="List Table 5 Dark Accent 5" w:uiPriority="50"/>
+    <w:lsdException w:name="List Table 6 Colorful Accent 5" w:uiPriority="51"/>
+    <w:lsdException w:name="List Table 7 Colorful Accent 5" w:uiPriority="52"/>
+    <w:lsdException w:name="List Table 1 Light Accent 6" w:uiPriority="46"/>
+    <w:lsdException w:name="List Table 2 Accent 6" w:uiPriority="47"/>
+    <w:lsdException w:name="List Table 3 Accent 6" w:uiPriority="48"/>
+    <w:lsdException w:name="List Table 4 Accent 6" w:uiPriority="49"/>
+    <w:lsdException w:name="List Table 5 Dark Accent 6" w:uiPriority="50"/>
+    <w:lsdException w:name="List Table 6 Colorful Accent 6" w:uiPriority="51"/>
+    <w:lsdException w:name="List Table 7 Colorful Accent 6" w:uiPriority="52"/>
+    <w:lsdException w:name="Mention" w:semiHidden="1" w:unhideWhenUsed="1"/>
+    <w:lsdException w:name="Smart Hyperlink" w:semiHidden="1" w:unhideWhenUsed="1"/>
+    <w:lsdException w:name="Hashtag" w:semiHidden="1" w:unhideWhenUsed="1"/>
+    <w:lsdException w:name="Unresolved Mention" w:semiHidden="1" w:unhideWhenUsed="1"/>
+  </w:latentStyles>
   <w:style w:type="paragraph" w:default="1" w:styleId="Normal">
     <w:name w:val="Normal"/>
-    <w:next w:val="Normal"/>
-    <w:pPr/>
+    <w:qFormat/>
     <w:rPr>
       <w:sz w:val="24"/>
       <w:szCs w:val="24"/>
-      <w:lang w:val="en-US" w:eastAsia="en-US" w:bidi="ar-SA"/>
+      <w:lang w:bidi="ar-SA"/>
     </w:rPr>
   </w:style>
-  <w:style w:type="character" w:default="1" w:styleId="Default Paragraph Font">
+  <w:style w:type="character" w:default="1" w:styleId="DefaultParagraphFont">
     <w:name w:val="Default Paragraph Font"/>
-    <w:next w:val="Default Paragraph Font"/>
+    <w:uiPriority w:val="1"/>
+    <w:semiHidden/>
+    <w:unhideWhenUsed/>
+  </w:style>
+  <w:style w:type="table" w:default="1" w:styleId="TableNormal">
+    <w:name w:val="Normal Table"/>
+    <w:uiPriority w:val="99"/>
+    <w:semiHidden/>
+    <w:unhideWhenUsed/>
+    <w:tblPr>
+      <w:tblInd w:w="0" w:type="dxa"/>
+      <w:tblCellMar>
+        <w:top w:w="0" w:type="dxa"/>
+        <w:left w:w="108" w:type="dxa"/>
+        <w:bottom w:w="0" w:type="dxa"/>
+        <w:right w:w="108" w:type="dxa"/>
+      </w:tblCellMar>
+    </w:tblPr>
+  </w:style>
+  <w:style w:type="numbering" w:default="1" w:styleId="NoList">
+    <w:name w:val="No List"/>
+    <w:uiPriority w:val="99"/>
+    <w:semiHidden/>
+    <w:unhideWhenUsed/>
   </w:style>
   <w:style w:type="character" w:styleId="Hyperlink">
     <w:name w:val="Hyperlink"/>
@@ -655,81 +1642,21 @@
       <w:u w:val="single"/>
     </w:rPr>
   </w:style>
-  <w:style w:type="table" w:default="1" w:styleId="Table Normal">
-    <w:name w:val="Table Normal"/>
-    <w:next w:val="Table Normal"/>
-    <w:pPr/>
-    <w:tblPr>
-      <w:tblInd w:w="0" w:type="dxa"/>
-    </w:tblPr>
-    <w:trPr/>
-    <w:tcPr/>
-    <w:tblStylePr w:type="firstRow"/>
-    <w:tblStylePr w:type="lastRow"/>
-    <w:tblStylePr w:type="firstCol"/>
-    <w:tblStylePr w:type="lastCol"/>
-    <w:tblStylePr w:type="band1Vert"/>
-    <w:tblStylePr w:type="band2Vert"/>
-    <w:tblStylePr w:type="band1Horz"/>
-    <w:tblStylePr w:type="band2Horz"/>
-    <w:tblStylePr w:type="neCell"/>
-    <w:tblStylePr w:type="nwCell"/>
-    <w:tblStylePr w:type="seCell"/>
-    <w:tblStylePr w:type="swCell"/>
-  </w:style>
-  <w:style w:type="numbering" w:default="1" w:styleId="No List">
-    <w:name w:val="No List"/>
-    <w:next w:val="No List"/>
-    <w:pPr/>
-  </w:style>
-  <w:style w:type="paragraph" w:styleId="Body">
+  <w:style w:type="paragraph" w:customStyle="1" w:styleId="Body">
     <w:name w:val="Body"/>
-    <w:next w:val="Body"/>
-    <w:pPr>
-      <w:keepNext w:val="0"/>
-      <w:keepLines w:val="0"/>
-      <w:pageBreakBefore w:val="0"/>
-      <w:widowControl w:val="1"/>
-      <w:shd w:val="clear" w:color="auto" w:fill="auto"/>
-      <w:suppressAutoHyphens w:val="0"/>
-      <w:bidi w:val="0"/>
-      <w:spacing w:before="0" w:after="0" w:line="240" w:lineRule="auto"/>
-      <w:ind w:left="0" w:right="0" w:firstLine="0"/>
-      <w:jc w:val="left"/>
-      <w:outlineLvl w:val="9"/>
-    </w:pPr>
     <w:rPr>
-      <w:rFonts w:ascii="Helvetica Neue" w:cs="Arial Unicode MS" w:hAnsi="Helvetica Neue" w:eastAsia="Arial Unicode MS"/>
-      <w:b w:val="0"/>
-      <w:bCs w:val="0"/>
-      <w:i w:val="0"/>
-      <w:iCs w:val="0"/>
-      <w:caps w:val="0"/>
-      <w:smallCaps w:val="0"/>
-      <w:strike w:val="0"/>
-      <w:dstrike w:val="0"/>
-      <w:outline w:val="0"/>
+      <w:rFonts w:ascii="Helvetica Neue" w:hAnsi="Helvetica Neue" w:cs="Arial Unicode MS"/>
       <w:color w:val="000000"/>
-      <w:spacing w:val="0"/>
-      <w:kern w:val="0"/>
-      <w:position w:val="0"/>
       <w:sz w:val="22"/>
       <w:szCs w:val="22"/>
-      <w:u w:val="none"/>
-      <w:shd w:val="nil" w:color="auto" w:fill="auto"/>
-      <w:vertAlign w:val="baseline"/>
-      <w:lang w:val="en-US"/>
-      <w14:textOutline>
+      <w14:textOutline w14:w="0" w14:cap="flat" w14:cmpd="sng" w14:algn="ctr">
         <w14:noFill/>
+        <w14:prstDash w14:val="solid"/>
+        <w14:bevel/>
       </w14:textOutline>
-      <w14:textFill>
-        <w14:solidFill>
-          <w14:srgbClr w14:val="000000"/>
-        </w14:solidFill>
-      </w14:textFill>
     </w:rPr>
   </w:style>
-  <w:style w:type="numbering" w:styleId="Bullet">
+  <w:style w:type="numbering" w:customStyle="1" w:styleId="Bullet">
     <w:name w:val="Bullet"/>
     <w:pPr>
       <w:numPr>
@@ -741,7 +1668,7 @@
 </file>
 
 <file path=word/theme/theme1.xml><?xml version="1.0" encoding="utf-8"?>
-<a:theme xmlns:a="http://schemas.openxmlformats.org/drawingml/2006/main" xmlns:r="http://schemas.openxmlformats.org/officeDocument/2006/relationships" name="Blank">
+<a:theme xmlns:a="http://schemas.openxmlformats.org/drawingml/2006/main" name="Blank">
   <a:themeElements>
     <a:clrScheme name="Blank">
       <a:dk1>
@@ -940,7 +1867,7 @@
         <a:effectLst/>
         <a:sp3d/>
       </a:spPr>
-      <a:bodyPr rot="0" spcFirstLastPara="1" vertOverflow="overflow" horzOverflow="overflow" vert="horz" wrap="square" lIns="50800" tIns="50800" rIns="50800" bIns="50800" numCol="1" spcCol="38100" rtlCol="0" anchor="ctr" upright="0">
+      <a:bodyPr rot="0" spcFirstLastPara="1" vertOverflow="overflow" horzOverflow="overflow" vert="horz" wrap="square" lIns="50800" tIns="50800" rIns="50800" bIns="50800" numCol="1" spcCol="38100" rtlCol="0" anchor="ctr">
         <a:spAutoFit/>
       </a:bodyPr>
       <a:lstStyle>
@@ -959,7 +1886,7 @@
           <a:buFontTx/>
           <a:buNone/>
           <a:tabLst/>
-          <a:defRPr b="0" baseline="0" cap="none" i="0" spc="0" strike="noStrike" sz="1200" u="none" kumimoji="0" normalizeH="0">
+          <a:defRPr kumimoji="0" sz="1200" b="0" i="0" u="none" strike="noStrike" cap="none" spc="0" normalizeH="0" baseline="0">
             <a:ln>
               <a:noFill/>
             </a:ln>
@@ -989,7 +1916,7 @@
           <a:buFontTx/>
           <a:buNone/>
           <a:tabLst/>
-          <a:defRPr b="0" baseline="0" cap="none" i="0" spc="0" strike="noStrike" sz="1800" u="none" kumimoji="0" normalizeH="0">
+          <a:defRPr kumimoji="0" sz="1800" b="0" i="0" u="none" strike="noStrike" cap="none" spc="0" normalizeH="0" baseline="0">
             <a:ln>
               <a:noFill/>
             </a:ln>
@@ -1015,7 +1942,7 @@
           <a:buFontTx/>
           <a:buNone/>
           <a:tabLst/>
-          <a:defRPr b="0" baseline="0" cap="none" i="0" spc="0" strike="noStrike" sz="1800" u="none" kumimoji="0" normalizeH="0">
+          <a:defRPr kumimoji="0" sz="1800" b="0" i="0" u="none" strike="noStrike" cap="none" spc="0" normalizeH="0" baseline="0">
             <a:ln>
               <a:noFill/>
             </a:ln>
@@ -1041,7 +1968,7 @@
           <a:buFontTx/>
           <a:buNone/>
           <a:tabLst/>
-          <a:defRPr b="0" baseline="0" cap="none" i="0" spc="0" strike="noStrike" sz="1800" u="none" kumimoji="0" normalizeH="0">
+          <a:defRPr kumimoji="0" sz="1800" b="0" i="0" u="none" strike="noStrike" cap="none" spc="0" normalizeH="0" baseline="0">
             <a:ln>
               <a:noFill/>
             </a:ln>
@@ -1067,7 +1994,7 @@
           <a:buFontTx/>
           <a:buNone/>
           <a:tabLst/>
-          <a:defRPr b="0" baseline="0" cap="none" i="0" spc="0" strike="noStrike" sz="1800" u="none" kumimoji="0" normalizeH="0">
+          <a:defRPr kumimoji="0" sz="1800" b="0" i="0" u="none" strike="noStrike" cap="none" spc="0" normalizeH="0" baseline="0">
             <a:ln>
               <a:noFill/>
             </a:ln>
@@ -1093,7 +2020,7 @@
           <a:buFontTx/>
           <a:buNone/>
           <a:tabLst/>
-          <a:defRPr b="0" baseline="0" cap="none" i="0" spc="0" strike="noStrike" sz="1800" u="none" kumimoji="0" normalizeH="0">
+          <a:defRPr kumimoji="0" sz="1800" b="0" i="0" u="none" strike="noStrike" cap="none" spc="0" normalizeH="0" baseline="0">
             <a:ln>
               <a:noFill/>
             </a:ln>
@@ -1119,7 +2046,7 @@
           <a:buFontTx/>
           <a:buNone/>
           <a:tabLst/>
-          <a:defRPr b="0" baseline="0" cap="none" i="0" spc="0" strike="noStrike" sz="1800" u="none" kumimoji="0" normalizeH="0">
+          <a:defRPr kumimoji="0" sz="1800" b="0" i="0" u="none" strike="noStrike" cap="none" spc="0" normalizeH="0" baseline="0">
             <a:ln>
               <a:noFill/>
             </a:ln>
@@ -1145,7 +2072,7 @@
           <a:buFontTx/>
           <a:buNone/>
           <a:tabLst/>
-          <a:defRPr b="0" baseline="0" cap="none" i="0" spc="0" strike="noStrike" sz="1800" u="none" kumimoji="0" normalizeH="0">
+          <a:defRPr kumimoji="0" sz="1800" b="0" i="0" u="none" strike="noStrike" cap="none" spc="0" normalizeH="0" baseline="0">
             <a:ln>
               <a:noFill/>
             </a:ln>
@@ -1171,7 +2098,7 @@
           <a:buFontTx/>
           <a:buNone/>
           <a:tabLst/>
-          <a:defRPr b="0" baseline="0" cap="none" i="0" spc="0" strike="noStrike" sz="1800" u="none" kumimoji="0" normalizeH="0">
+          <a:defRPr kumimoji="0" sz="1800" b="0" i="0" u="none" strike="noStrike" cap="none" spc="0" normalizeH="0" baseline="0">
             <a:ln>
               <a:noFill/>
             </a:ln>
@@ -1197,7 +2124,7 @@
           <a:buFontTx/>
           <a:buNone/>
           <a:tabLst/>
-          <a:defRPr b="0" baseline="0" cap="none" i="0" spc="0" strike="noStrike" sz="1800" u="none" kumimoji="0" normalizeH="0">
+          <a:defRPr kumimoji="0" sz="1800" b="0" i="0" u="none" strike="noStrike" cap="none" spc="0" normalizeH="0" baseline="0">
             <a:ln>
               <a:noFill/>
             </a:ln>
@@ -1210,9 +2137,15 @@
         </a:lvl9pPr>
       </a:lstStyle>
       <a:style>
-        <a:lnRef idx="0"/>
-        <a:fillRef idx="0"/>
-        <a:effectRef idx="0"/>
+        <a:lnRef idx="0">
+          <a:scrgbClr r="0" g="0" b="0"/>
+        </a:lnRef>
+        <a:fillRef idx="0">
+          <a:scrgbClr r="0" g="0" b="0"/>
+        </a:fillRef>
+        <a:effectRef idx="0">
+          <a:scrgbClr r="0" g="0" b="0"/>
+        </a:effectRef>
         <a:fontRef idx="none"/>
       </a:style>
     </a:spDef>
@@ -1229,7 +2162,7 @@
         <a:effectLst/>
         <a:sp3d/>
       </a:spPr>
-      <a:bodyPr rot="0" spcFirstLastPara="1" vertOverflow="overflow" horzOverflow="overflow" vert="horz" wrap="square" lIns="91439" tIns="45719" rIns="91439" bIns="45719" numCol="1" spcCol="38100" rtlCol="0" anchor="t" upright="0">
+      <a:bodyPr rot="0" spcFirstLastPara="1" vertOverflow="overflow" horzOverflow="overflow" vert="horz" wrap="square" lIns="91439" tIns="45719" rIns="91439" bIns="45719" numCol="1" spcCol="38100" rtlCol="0" anchor="t">
         <a:noAutofit/>
       </a:bodyPr>
       <a:lstStyle>
@@ -1248,7 +2181,7 @@
           <a:buFontTx/>
           <a:buNone/>
           <a:tabLst/>
-          <a:defRPr b="0" baseline="0" cap="none" i="0" spc="0" strike="noStrike" sz="1800" u="none" kumimoji="0" normalizeH="0">
+          <a:defRPr kumimoji="0" sz="1800" b="0" i="0" u="none" strike="noStrike" cap="none" spc="0" normalizeH="0" baseline="0">
             <a:ln>
               <a:noFill/>
             </a:ln>
@@ -1274,7 +2207,7 @@
           <a:buFontTx/>
           <a:buNone/>
           <a:tabLst/>
-          <a:defRPr b="0" baseline="0" cap="none" i="0" spc="0" strike="noStrike" sz="1800" u="none" kumimoji="0" normalizeH="0">
+          <a:defRPr kumimoji="0" sz="1800" b="0" i="0" u="none" strike="noStrike" cap="none" spc="0" normalizeH="0" baseline="0">
             <a:ln>
               <a:noFill/>
             </a:ln>
@@ -1300,7 +2233,7 @@
           <a:buFontTx/>
           <a:buNone/>
           <a:tabLst/>
-          <a:defRPr b="0" baseline="0" cap="none" i="0" spc="0" strike="noStrike" sz="1800" u="none" kumimoji="0" normalizeH="0">
+          <a:defRPr kumimoji="0" sz="1800" b="0" i="0" u="none" strike="noStrike" cap="none" spc="0" normalizeH="0" baseline="0">
             <a:ln>
               <a:noFill/>
             </a:ln>
@@ -1326,7 +2259,7 @@
           <a:buFontTx/>
           <a:buNone/>
           <a:tabLst/>
-          <a:defRPr b="0" baseline="0" cap="none" i="0" spc="0" strike="noStrike" sz="1800" u="none" kumimoji="0" normalizeH="0">
+          <a:defRPr kumimoji="0" sz="1800" b="0" i="0" u="none" strike="noStrike" cap="none" spc="0" normalizeH="0" baseline="0">
             <a:ln>
               <a:noFill/>
             </a:ln>
@@ -1352,7 +2285,7 @@
           <a:buFontTx/>
           <a:buNone/>
           <a:tabLst/>
-          <a:defRPr b="0" baseline="0" cap="none" i="0" spc="0" strike="noStrike" sz="1800" u="none" kumimoji="0" normalizeH="0">
+          <a:defRPr kumimoji="0" sz="1800" b="0" i="0" u="none" strike="noStrike" cap="none" spc="0" normalizeH="0" baseline="0">
             <a:ln>
               <a:noFill/>
             </a:ln>
@@ -1378,7 +2311,7 @@
           <a:buFontTx/>
           <a:buNone/>
           <a:tabLst/>
-          <a:defRPr b="0" baseline="0" cap="none" i="0" spc="0" strike="noStrike" sz="1800" u="none" kumimoji="0" normalizeH="0">
+          <a:defRPr kumimoji="0" sz="1800" b="0" i="0" u="none" strike="noStrike" cap="none" spc="0" normalizeH="0" baseline="0">
             <a:ln>
               <a:noFill/>
             </a:ln>
@@ -1404,7 +2337,7 @@
           <a:buFontTx/>
           <a:buNone/>
           <a:tabLst/>
-          <a:defRPr b="0" baseline="0" cap="none" i="0" spc="0" strike="noStrike" sz="1800" u="none" kumimoji="0" normalizeH="0">
+          <a:defRPr kumimoji="0" sz="1800" b="0" i="0" u="none" strike="noStrike" cap="none" spc="0" normalizeH="0" baseline="0">
             <a:ln>
               <a:noFill/>
             </a:ln>
@@ -1430,7 +2363,7 @@
           <a:buFontTx/>
           <a:buNone/>
           <a:tabLst/>
-          <a:defRPr b="0" baseline="0" cap="none" i="0" spc="0" strike="noStrike" sz="1800" u="none" kumimoji="0" normalizeH="0">
+          <a:defRPr kumimoji="0" sz="1800" b="0" i="0" u="none" strike="noStrike" cap="none" spc="0" normalizeH="0" baseline="0">
             <a:ln>
               <a:noFill/>
             </a:ln>
@@ -1456,7 +2389,7 @@
           <a:buFontTx/>
           <a:buNone/>
           <a:tabLst/>
-          <a:defRPr b="0" baseline="0" cap="none" i="0" spc="0" strike="noStrike" sz="1800" u="none" kumimoji="0" normalizeH="0">
+          <a:defRPr kumimoji="0" sz="1800" b="0" i="0" u="none" strike="noStrike" cap="none" spc="0" normalizeH="0" baseline="0">
             <a:ln>
               <a:noFill/>
             </a:ln>
@@ -1482,7 +2415,7 @@
           <a:buFontTx/>
           <a:buNone/>
           <a:tabLst/>
-          <a:defRPr b="0" baseline="0" cap="none" i="0" spc="0" strike="noStrike" sz="1800" u="none" kumimoji="0" normalizeH="0">
+          <a:defRPr kumimoji="0" sz="1800" b="0" i="0" u="none" strike="noStrike" cap="none" spc="0" normalizeH="0" baseline="0">
             <a:ln>
               <a:noFill/>
             </a:ln>
@@ -1495,9 +2428,15 @@
         </a:lvl9pPr>
       </a:lstStyle>
       <a:style>
-        <a:lnRef idx="0"/>
-        <a:fillRef idx="0"/>
-        <a:effectRef idx="0"/>
+        <a:lnRef idx="0">
+          <a:scrgbClr r="0" g="0" b="0"/>
+        </a:lnRef>
+        <a:fillRef idx="0">
+          <a:scrgbClr r="0" g="0" b="0"/>
+        </a:fillRef>
+        <a:effectRef idx="0">
+          <a:scrgbClr r="0" g="0" b="0"/>
+        </a:effectRef>
         <a:fontRef idx="none"/>
       </a:style>
     </a:lnDef>
@@ -1511,7 +2450,7 @@
         <a:effectLst/>
         <a:sp3d/>
       </a:spPr>
-      <a:bodyPr rot="0" spcFirstLastPara="1" vertOverflow="overflow" horzOverflow="overflow" vert="horz" wrap="square" lIns="50800" tIns="50800" rIns="50800" bIns="50800" numCol="1" spcCol="38100" rtlCol="0" anchor="t" upright="0">
+      <a:bodyPr rot="0" spcFirstLastPara="1" vertOverflow="overflow" horzOverflow="overflow" vert="horz" wrap="square" lIns="50800" tIns="50800" rIns="50800" bIns="50800" numCol="1" spcCol="38100" rtlCol="0" anchor="t">
         <a:spAutoFit/>
       </a:bodyPr>
       <a:lstStyle>
@@ -1530,7 +2469,7 @@
           <a:buFontTx/>
           <a:buNone/>
           <a:tabLst/>
-          <a:defRPr b="0" baseline="0" cap="none" i="0" spc="0" strike="noStrike" sz="1100" u="none" kumimoji="0" normalizeH="0">
+          <a:defRPr kumimoji="0" sz="1100" b="0" i="0" u="none" strike="noStrike" cap="none" spc="0" normalizeH="0" baseline="0">
             <a:ln>
               <a:noFill/>
             </a:ln>
@@ -1560,7 +2499,7 @@
           <a:buFontTx/>
           <a:buNone/>
           <a:tabLst/>
-          <a:defRPr b="0" baseline="0" cap="none" i="0" spc="0" strike="noStrike" sz="1800" u="none" kumimoji="0" normalizeH="0">
+          <a:defRPr kumimoji="0" sz="1800" b="0" i="0" u="none" strike="noStrike" cap="none" spc="0" normalizeH="0" baseline="0">
             <a:ln>
               <a:noFill/>
             </a:ln>
@@ -1586,7 +2525,7 @@
           <a:buFontTx/>
           <a:buNone/>
           <a:tabLst/>
-          <a:defRPr b="0" baseline="0" cap="none" i="0" spc="0" strike="noStrike" sz="1800" u="none" kumimoji="0" normalizeH="0">
+          <a:defRPr kumimoji="0" sz="1800" b="0" i="0" u="none" strike="noStrike" cap="none" spc="0" normalizeH="0" baseline="0">
             <a:ln>
               <a:noFill/>
             </a:ln>
@@ -1612,7 +2551,7 @@
           <a:buFontTx/>
           <a:buNone/>
           <a:tabLst/>
-          <a:defRPr b="0" baseline="0" cap="none" i="0" spc="0" strike="noStrike" sz="1800" u="none" kumimoji="0" normalizeH="0">
+          <a:defRPr kumimoji="0" sz="1800" b="0" i="0" u="none" strike="noStrike" cap="none" spc="0" normalizeH="0" baseline="0">
             <a:ln>
               <a:noFill/>
             </a:ln>
@@ -1638,7 +2577,7 @@
           <a:buFontTx/>
           <a:buNone/>
           <a:tabLst/>
-          <a:defRPr b="0" baseline="0" cap="none" i="0" spc="0" strike="noStrike" sz="1800" u="none" kumimoji="0" normalizeH="0">
+          <a:defRPr kumimoji="0" sz="1800" b="0" i="0" u="none" strike="noStrike" cap="none" spc="0" normalizeH="0" baseline="0">
             <a:ln>
               <a:noFill/>
             </a:ln>
@@ -1664,7 +2603,7 @@
           <a:buFontTx/>
           <a:buNone/>
           <a:tabLst/>
-          <a:defRPr b="0" baseline="0" cap="none" i="0" spc="0" strike="noStrike" sz="1800" u="none" kumimoji="0" normalizeH="0">
+          <a:defRPr kumimoji="0" sz="1800" b="0" i="0" u="none" strike="noStrike" cap="none" spc="0" normalizeH="0" baseline="0">
             <a:ln>
               <a:noFill/>
             </a:ln>
@@ -1690,7 +2629,7 @@
           <a:buFontTx/>
           <a:buNone/>
           <a:tabLst/>
-          <a:defRPr b="0" baseline="0" cap="none" i="0" spc="0" strike="noStrike" sz="1800" u="none" kumimoji="0" normalizeH="0">
+          <a:defRPr kumimoji="0" sz="1800" b="0" i="0" u="none" strike="noStrike" cap="none" spc="0" normalizeH="0" baseline="0">
             <a:ln>
               <a:noFill/>
             </a:ln>
@@ -1716,7 +2655,7 @@
           <a:buFontTx/>
           <a:buNone/>
           <a:tabLst/>
-          <a:defRPr b="0" baseline="0" cap="none" i="0" spc="0" strike="noStrike" sz="1800" u="none" kumimoji="0" normalizeH="0">
+          <a:defRPr kumimoji="0" sz="1800" b="0" i="0" u="none" strike="noStrike" cap="none" spc="0" normalizeH="0" baseline="0">
             <a:ln>
               <a:noFill/>
             </a:ln>
@@ -1742,7 +2681,7 @@
           <a:buFontTx/>
           <a:buNone/>
           <a:tabLst/>
-          <a:defRPr b="0" baseline="0" cap="none" i="0" spc="0" strike="noStrike" sz="1800" u="none" kumimoji="0" normalizeH="0">
+          <a:defRPr kumimoji="0" sz="1800" b="0" i="0" u="none" strike="noStrike" cap="none" spc="0" normalizeH="0" baseline="0">
             <a:ln>
               <a:noFill/>
             </a:ln>
@@ -1768,7 +2707,7 @@
           <a:buFontTx/>
           <a:buNone/>
           <a:tabLst/>
-          <a:defRPr b="0" baseline="0" cap="none" i="0" spc="0" strike="noStrike" sz="1800" u="none" kumimoji="0" normalizeH="0">
+          <a:defRPr kumimoji="0" sz="1800" b="0" i="0" u="none" strike="noStrike" cap="none" spc="0" normalizeH="0" baseline="0">
             <a:ln>
               <a:noFill/>
             </a:ln>
@@ -1781,12 +2720,19 @@
         </a:lvl9pPr>
       </a:lstStyle>
       <a:style>
-        <a:lnRef idx="0"/>
-        <a:fillRef idx="0"/>
-        <a:effectRef idx="0"/>
+        <a:lnRef idx="0">
+          <a:scrgbClr r="0" g="0" b="0"/>
+        </a:lnRef>
+        <a:fillRef idx="0">
+          <a:scrgbClr r="0" g="0" b="0"/>
+        </a:fillRef>
+        <a:effectRef idx="0">
+          <a:scrgbClr r="0" g="0" b="0"/>
+        </a:effectRef>
         <a:fontRef idx="none"/>
       </a:style>
     </a:txDef>
   </a:objectDefaults>
+  <a:extraClrSchemeLst/>
 </a:theme>
 </file>
</xml_diff>